<commit_message>
modificações e melhoras no documento de pré projeto
</commit_message>
<xml_diff>
--- a/Documentação Pré-ProjetoNorth (1).docx
+++ b/Documentação Pré-ProjetoNorth (1).docx
@@ -117,7 +117,7 @@
                     </pic:cNvPicPr>
                   </pic:nvPicPr>
                   <pic:blipFill>
-                    <a:blip r:embed="rId10" cstate="print">
+                    <a:blip r:embed="rId11" cstate="print">
                       <a:extLst>
                         <a:ext uri="{28A0092B-C50C-407E-A947-70E740481C1C}">
                           <a14:useLocalDpi xmlns:a14="http://schemas.microsoft.com/office/drawing/2010/main" val="0"/>
@@ -159,10 +159,10 @@
           <w:szCs w:val="24"/>
         </w:rPr>
         <w:sectPr>
-          <w:headerReference w:type="even" r:id="rId11"/>
-          <w:headerReference w:type="default" r:id="rId12"/>
-          <w:footerReference w:type="default" r:id="rId13"/>
-          <w:headerReference w:type="first" r:id="rId14"/>
+          <w:headerReference w:type="even" r:id="rId12"/>
+          <w:headerReference w:type="default" r:id="rId13"/>
+          <w:footerReference w:type="default" r:id="rId14"/>
+          <w:headerReference w:type="first" r:id="rId15"/>
           <w:type w:val="continuous"/>
           <w:pgSz w:w="11906" w:h="16838"/>
           <w:pgMar w:top="1417" w:right="1701" w:bottom="1417" w:left="1701" w:header="708" w:footer="708" w:gutter="0"/>
@@ -435,7 +435,7 @@
           <w:szCs w:val="24"/>
         </w:rPr>
         <w:sectPr>
-          <w:headerReference w:type="default" r:id="rId15"/>
+          <w:headerReference w:type="default" r:id="rId16"/>
           <w:pgSz w:w="11906" w:h="16838"/>
           <w:pgMar w:top="1417" w:right="1701" w:bottom="1417" w:left="1701" w:header="708" w:footer="708" w:gutter="0"/>
           <w:cols w:space="708"/>
@@ -619,7 +619,18 @@
           <w:sz w:val="24"/>
           <w:szCs w:val="24"/>
         </w:rPr>
-        <w:t>próprios post-</w:t>
+        <w:t xml:space="preserve">próprios </w:t>
+      </w:r>
+      <w:proofErr w:type="spellStart"/>
+      <w:r>
+        <w:rPr>
+          <w:rFonts w:ascii="Arial" w:hAnsi="Arial" w:cs="Arial"/>
+          <w:bCs/>
+          <w:color w:val="000000"/>
+          <w:sz w:val="24"/>
+          <w:szCs w:val="24"/>
+        </w:rPr>
+        <w:t>post-</w:t>
       </w:r>
       <w:r>
         <w:rPr>
@@ -631,6 +642,7 @@
         </w:rPr>
         <w:t>its</w:t>
       </w:r>
+      <w:proofErr w:type="spellEnd"/>
       <w:r>
         <w:rPr>
           <w:rFonts w:ascii="Arial" w:hAnsi="Arial" w:cs="Arial"/>
@@ -732,7 +744,29 @@
           <w:sz w:val="24"/>
           <w:szCs w:val="24"/>
         </w:rPr>
-        <w:t xml:space="preserve"> sem os gols para jogar bola e por ai vai...</w:t>
+        <w:t xml:space="preserve"> sem os gols para jogar bola e por </w:t>
+      </w:r>
+      <w:proofErr w:type="gramStart"/>
+      <w:r>
+        <w:rPr>
+          <w:rFonts w:ascii="Arial" w:hAnsi="Arial" w:cs="Arial"/>
+          <w:bCs/>
+          <w:color w:val="000000"/>
+          <w:sz w:val="24"/>
+          <w:szCs w:val="24"/>
+        </w:rPr>
+        <w:t>ai</w:t>
+      </w:r>
+      <w:proofErr w:type="gramEnd"/>
+      <w:r>
+        <w:rPr>
+          <w:rFonts w:ascii="Arial" w:hAnsi="Arial" w:cs="Arial"/>
+          <w:bCs/>
+          <w:color w:val="000000"/>
+          <w:sz w:val="24"/>
+          <w:szCs w:val="24"/>
+        </w:rPr>
+        <w:t xml:space="preserve"> vai...</w:t>
       </w:r>
     </w:p>
     <w:p>
@@ -776,7 +810,29 @@
           <w:sz w:val="24"/>
           <w:szCs w:val="24"/>
         </w:rPr>
-        <w:t>Foram perguntas que nós, integrantes da equipe Bonde do Parquinho nos fizemos ao refletir sobre o tema.</w:t>
+        <w:t xml:space="preserve">Foram perguntas que nós, integrantes da equipe Bonde do Parquinho </w:t>
+      </w:r>
+      <w:proofErr w:type="spellStart"/>
+      <w:r>
+        <w:rPr>
+          <w:rFonts w:ascii="Arial" w:hAnsi="Arial" w:cs="Arial"/>
+          <w:bCs/>
+          <w:color w:val="000000"/>
+          <w:sz w:val="24"/>
+          <w:szCs w:val="24"/>
+        </w:rPr>
+        <w:t>nos</w:t>
+      </w:r>
+      <w:proofErr w:type="spellEnd"/>
+      <w:r>
+        <w:rPr>
+          <w:rFonts w:ascii="Arial" w:hAnsi="Arial" w:cs="Arial"/>
+          <w:bCs/>
+          <w:color w:val="000000"/>
+          <w:sz w:val="24"/>
+          <w:szCs w:val="24"/>
+        </w:rPr>
+        <w:t xml:space="preserve"> fizemos ao refletir sobre o tema.</w:t>
       </w:r>
     </w:p>
     <w:p>
@@ -1288,7 +1344,7 @@
           <w:szCs w:val="28"/>
         </w:rPr>
         <w:sectPr>
-          <w:headerReference w:type="default" r:id="rId16"/>
+          <w:headerReference w:type="default" r:id="rId17"/>
           <w:pgSz w:w="11906" w:h="16838"/>
           <w:pgMar w:top="1417" w:right="1701" w:bottom="1985" w:left="1701" w:header="708" w:footer="708" w:gutter="0"/>
           <w:cols w:space="708"/>
@@ -1413,10 +1469,10 @@
           <w:szCs w:val="24"/>
         </w:rPr>
         <w:sectPr>
-          <w:headerReference w:type="even" r:id="rId17"/>
-          <w:headerReference w:type="default" r:id="rId18"/>
-          <w:footerReference w:type="default" r:id="rId19"/>
-          <w:headerReference w:type="first" r:id="rId20"/>
+          <w:headerReference w:type="even" r:id="rId18"/>
+          <w:headerReference w:type="default" r:id="rId19"/>
+          <w:footerReference w:type="default" r:id="rId20"/>
+          <w:headerReference w:type="first" r:id="rId21"/>
           <w:pgSz w:w="11906" w:h="16838"/>
           <w:pgMar w:top="1417" w:right="1701" w:bottom="1417" w:left="1701" w:header="708" w:footer="708" w:gutter="0"/>
           <w:cols w:space="708"/>
@@ -1499,6 +1555,16 @@
         </w:rPr>
         <w:t>espaços públicos subutilizados ou abandonados geram problemas para a qualidade de vida</w:t>
       </w:r>
+      <w:r>
+        <w:rPr>
+          <w:rFonts w:ascii="Arial" w:hAnsi="Arial" w:cs="Arial"/>
+          <w:bCs/>
+          <w:color w:val="000000"/>
+          <w:sz w:val="24"/>
+          <w:szCs w:val="24"/>
+        </w:rPr>
+        <w:t>. No entanto o que se vê em Londrina são espaços públicos cujo potencial apenas alimenta o desejo dos moradores. São áreas que nem recebem a devida manutenção ou estão de acordo com as necessidades da população.</w:t>
+      </w:r>
     </w:p>
     <w:p>
       <w:pPr>
@@ -1926,7 +1992,7 @@
           <w:szCs w:val="24"/>
         </w:rPr>
         <w:sectPr>
-          <w:headerReference w:type="default" r:id="rId21"/>
+          <w:headerReference w:type="default" r:id="rId22"/>
           <w:pgSz w:w="11906" w:h="16838"/>
           <w:pgMar w:top="1417" w:right="1701" w:bottom="1985" w:left="1701" w:header="708" w:footer="708" w:gutter="0"/>
           <w:cols w:space="708"/>
@@ -2151,7 +2217,7 @@
           <w:szCs w:val="24"/>
         </w:rPr>
         <w:sectPr>
-          <w:headerReference w:type="default" r:id="rId22"/>
+          <w:headerReference w:type="default" r:id="rId23"/>
           <w:pgSz w:w="11906" w:h="16838"/>
           <w:pgMar w:top="1417" w:right="1701" w:bottom="1417" w:left="1701" w:header="708" w:footer="708" w:gutter="0"/>
           <w:cols w:space="708"/>
@@ -2190,7 +2256,29 @@
           <w:sz w:val="24"/>
           <w:szCs w:val="24"/>
         </w:rPr>
-        <w:t>Esse tema sobre os espaços públicos de lazer da zona norte é bem abrangente, ele abre um leque que nós da equipe Bonde do Parquinho nem mensuramos, mas à alguns pontos que relacionamos por que achamos interessante, como a segurança que poderia melhorar nos bairros de periferia, pelo fato dos próprios moradores cuidarem, os espaços públicos passem a serem mais habitados, com mais crianças circulando, famílias aproveitando o lugar prazeroso.</w:t>
+        <w:t xml:space="preserve">Esse tema sobre os espaços públicos de lazer da zona norte é bem abrangente, ele abre um leque que nós da equipe Bonde do Parquinho nem mensuramos, mas à alguns pontos que relacionamos </w:t>
+      </w:r>
+      <w:proofErr w:type="gramStart"/>
+      <w:r>
+        <w:rPr>
+          <w:rFonts w:ascii="Arial" w:hAnsi="Arial" w:cs="Arial"/>
+          <w:bCs/>
+          <w:color w:val="000000"/>
+          <w:sz w:val="24"/>
+          <w:szCs w:val="24"/>
+        </w:rPr>
+        <w:t>por que</w:t>
+      </w:r>
+      <w:proofErr w:type="gramEnd"/>
+      <w:r>
+        <w:rPr>
+          <w:rFonts w:ascii="Arial" w:hAnsi="Arial" w:cs="Arial"/>
+          <w:bCs/>
+          <w:color w:val="000000"/>
+          <w:sz w:val="24"/>
+          <w:szCs w:val="24"/>
+        </w:rPr>
+        <w:t xml:space="preserve"> achamos interessante, como a segurança que poderia melhorar nos bairros de periferia, pelo fato dos próprios moradores cuidarem, os espaços públicos passem a serem mais habitados, com mais crianças circulando, famílias aproveitando o lugar prazeroso.</w:t>
       </w:r>
     </w:p>
     <w:p>
@@ -2276,7 +2364,27 @@
           <w:sz w:val="24"/>
           <w:szCs w:val="24"/>
         </w:rPr>
-        <w:t xml:space="preserve"> é deixado de lado, pela prefeitura e até mesmo pelos moradores, mas se for lembrado pode mudar maus hábitos, costumes que para alguns são tão normal e que pode estar colaborando para um lugar de lazer público cada vez menos prazeroso.</w:t>
+        <w:t xml:space="preserve"> é deixado de lado, pela prefeitura e até mesmo pelos moradores, mas se for lembrado pode mudar maus hábitos, costumes que para alguns são tão </w:t>
+      </w:r>
+      <w:r>
+        <w:rPr>
+          <w:rFonts w:ascii="Arial" w:hAnsi="Arial" w:cs="Arial"/>
+          <w:bCs/>
+          <w:color w:val="000000"/>
+          <w:sz w:val="24"/>
+          <w:szCs w:val="24"/>
+        </w:rPr>
+        <w:t>normais</w:t>
+      </w:r>
+      <w:r>
+        <w:rPr>
+          <w:rFonts w:ascii="Arial" w:hAnsi="Arial" w:cs="Arial"/>
+          <w:bCs/>
+          <w:color w:val="000000"/>
+          <w:sz w:val="24"/>
+          <w:szCs w:val="24"/>
+        </w:rPr>
+        <w:t xml:space="preserve"> e que pode estar colaborando para um lugar de lazer público cada vez menos prazeroso.</w:t>
       </w:r>
     </w:p>
     <w:p>
@@ -2352,7 +2460,7 @@
           <w:szCs w:val="24"/>
         </w:rPr>
         <w:sectPr>
-          <w:headerReference w:type="default" r:id="rId23"/>
+          <w:headerReference w:type="default" r:id="rId24"/>
           <w:pgSz w:w="11906" w:h="16838"/>
           <w:pgMar w:top="1417" w:right="1701" w:bottom="1985" w:left="1701" w:header="708" w:footer="708" w:gutter="0"/>
           <w:cols w:space="708"/>
@@ -2447,7 +2555,7 @@
           <w:szCs w:val="24"/>
         </w:rPr>
         <w:sectPr>
-          <w:headerReference w:type="default" r:id="rId24"/>
+          <w:headerReference w:type="default" r:id="rId25"/>
           <w:pgSz w:w="11906" w:h="16838"/>
           <w:pgMar w:top="1417" w:right="1701" w:bottom="1417" w:left="1701" w:header="708" w:footer="708" w:gutter="0"/>
           <w:cols w:space="708"/>
@@ -2495,7 +2603,29 @@
           <w:sz w:val="24"/>
           <w:szCs w:val="24"/>
         </w:rPr>
-        <w:t xml:space="preserve">Durante toda construção do projeto tiveram desafios, em relação ao wifi, </w:t>
+        <w:t xml:space="preserve">Durante toda construção do projeto tiveram desafios, em relação ao </w:t>
+      </w:r>
+      <w:proofErr w:type="spellStart"/>
+      <w:r>
+        <w:rPr>
+          <w:rFonts w:ascii="Arial" w:hAnsi="Arial" w:cs="Arial"/>
+          <w:bCs/>
+          <w:color w:val="000000"/>
+          <w:sz w:val="24"/>
+          <w:szCs w:val="24"/>
+        </w:rPr>
+        <w:t>wifi</w:t>
+      </w:r>
+      <w:proofErr w:type="spellEnd"/>
+      <w:r>
+        <w:rPr>
+          <w:rFonts w:ascii="Arial" w:hAnsi="Arial" w:cs="Arial"/>
+          <w:bCs/>
+          <w:color w:val="000000"/>
+          <w:sz w:val="24"/>
+          <w:szCs w:val="24"/>
+        </w:rPr>
+        <w:t xml:space="preserve">, </w:t>
       </w:r>
       <w:r>
         <w:rPr>
@@ -2565,11 +2695,47 @@
           <w:sz w:val="24"/>
           <w:szCs w:val="24"/>
         </w:rPr>
-        <w:t>analise de risco que foi usado Análise Swot.</w:t>
-      </w:r>
-    </w:p>
-    <w:p>
-      <w:pPr>
+        <w:t>análise</w:t>
+      </w:r>
+      <w:r>
+        <w:rPr>
+          <w:rFonts w:ascii="Arial" w:hAnsi="Arial" w:cs="Arial"/>
+          <w:bCs/>
+          <w:color w:val="000000"/>
+          <w:sz w:val="24"/>
+          <w:szCs w:val="24"/>
+        </w:rPr>
+        <w:t xml:space="preserve"> de risco que foi usado Análise </w:t>
+      </w:r>
+      <w:proofErr w:type="spellStart"/>
+      <w:r>
+        <w:rPr>
+          <w:rFonts w:ascii="Arial" w:hAnsi="Arial" w:cs="Arial"/>
+          <w:bCs/>
+          <w:color w:val="000000"/>
+          <w:sz w:val="24"/>
+          <w:szCs w:val="24"/>
+        </w:rPr>
+        <w:t>Swot</w:t>
+      </w:r>
+      <w:proofErr w:type="spellEnd"/>
+      <w:r>
+        <w:rPr>
+          <w:rFonts w:ascii="Arial" w:hAnsi="Arial" w:cs="Arial"/>
+          <w:bCs/>
+          <w:color w:val="000000"/>
+          <w:sz w:val="24"/>
+          <w:szCs w:val="24"/>
+        </w:rPr>
+        <w:t>.</w:t>
+      </w:r>
+    </w:p>
+    <w:p>
+      <w:pPr>
+        <w:numPr>
+          <w:ilvl w:val="0"/>
+          <w:numId w:val="1"/>
+        </w:numPr>
         <w:jc w:val="both"/>
         <w:rPr>
           <w:rFonts w:ascii="Arial" w:hAnsi="Arial" w:cs="Arial"/>
@@ -2587,11 +2753,15 @@
           <w:sz w:val="24"/>
           <w:szCs w:val="24"/>
         </w:rPr>
-        <w:t>-Na análise Swot foi apontado a falta de tempo para conclusão do projeto</w:t>
-      </w:r>
-    </w:p>
-    <w:p>
-      <w:pPr>
+        <w:t>A metodologia que está sendo usada para é o Design Thinking, para auxiliar na construção do projeto.</w:t>
+      </w:r>
+    </w:p>
+    <w:p>
+      <w:pPr>
+        <w:numPr>
+          <w:ilvl w:val="0"/>
+          <w:numId w:val="1"/>
+        </w:numPr>
         <w:jc w:val="both"/>
         <w:rPr>
           <w:rFonts w:ascii="Arial" w:hAnsi="Arial" w:cs="Arial"/>
@@ -2609,11 +2779,34 @@
           <w:sz w:val="24"/>
           <w:szCs w:val="24"/>
         </w:rPr>
-        <w:t>-Falta de membros na equipe</w:t>
-      </w:r>
-    </w:p>
-    <w:p>
-      <w:pPr>
+        <w:t xml:space="preserve"> O Design Thinking funciona como um direcionamento, para não perde tempo com coisas fúteis, atualmente a equipe North Park está indo de idear para </w:t>
+      </w:r>
+      <w:proofErr w:type="spellStart"/>
+      <w:r>
+        <w:rPr>
+          <w:rFonts w:ascii="Arial" w:hAnsi="Arial" w:cs="Arial"/>
+          <w:bCs/>
+          <w:color w:val="000000"/>
+          <w:sz w:val="24"/>
+          <w:szCs w:val="24"/>
+        </w:rPr>
+        <w:t>prototipar</w:t>
+      </w:r>
+      <w:proofErr w:type="spellEnd"/>
+      <w:r>
+        <w:rPr>
+          <w:rFonts w:ascii="Arial" w:hAnsi="Arial" w:cs="Arial"/>
+          <w:bCs/>
+          <w:color w:val="000000"/>
+          <w:sz w:val="24"/>
+          <w:szCs w:val="24"/>
+        </w:rPr>
+        <w:t>, apresentando o Pré-Projeto começa a fase de construção do jogo e testes, se necessário na parte dos testes, se acontecer algum erro, algo que não funcionou como planejamos, voltamos para a fase de prototipação do jogo, a metodologia usada possibilita essa prática.</w:t>
+      </w:r>
+    </w:p>
+    <w:p>
+      <w:pPr>
+        <w:ind w:left="720"/>
         <w:jc w:val="both"/>
         <w:rPr>
           <w:rFonts w:ascii="Arial" w:hAnsi="Arial" w:cs="Arial"/>
@@ -2627,11 +2820,52 @@
         <w:rPr>
           <w:rFonts w:ascii="Arial" w:hAnsi="Arial" w:cs="Arial"/>
           <w:bCs/>
-          <w:color w:val="000000"/>
-          <w:sz w:val="24"/>
-          <w:szCs w:val="24"/>
-        </w:rPr>
-        <w:t>-A falta de interesse por parte dos alunos</w:t>
+          <w:noProof/>
+          <w:color w:val="000000"/>
+          <w:sz w:val="24"/>
+          <w:szCs w:val="24"/>
+        </w:rPr>
+        <w:drawing>
+          <wp:inline distT="0" distB="0" distL="0" distR="0" wp14:anchorId="5A89D810" wp14:editId="63A2842B">
+            <wp:extent cx="5400040" cy="2490470"/>
+            <wp:effectExtent l="0" t="0" r="0" b="0"/>
+            <wp:docPr id="4" name="Imagem 4" descr="Forma&#10;&#10;Descrição gerada automaticamente"/>
+            <wp:cNvGraphicFramePr>
+              <a:graphicFrameLocks xmlns:a="http://schemas.openxmlformats.org/drawingml/2006/main" noChangeAspect="1"/>
+            </wp:cNvGraphicFramePr>
+            <a:graphic xmlns:a="http://schemas.openxmlformats.org/drawingml/2006/main">
+              <a:graphicData uri="http://schemas.openxmlformats.org/drawingml/2006/picture">
+                <pic:pic xmlns:pic="http://schemas.openxmlformats.org/drawingml/2006/picture">
+                  <pic:nvPicPr>
+                    <pic:cNvPr id="4" name="Imagem 4" descr="Forma&#10;&#10;Descrição gerada automaticamente"/>
+                    <pic:cNvPicPr/>
+                  </pic:nvPicPr>
+                  <pic:blipFill>
+                    <a:blip r:embed="rId26">
+                      <a:extLst>
+                        <a:ext uri="{28A0092B-C50C-407E-A947-70E740481C1C}">
+                          <a14:useLocalDpi xmlns:a14="http://schemas.microsoft.com/office/drawing/2010/main" val="0"/>
+                        </a:ext>
+                      </a:extLst>
+                    </a:blip>
+                    <a:stretch>
+                      <a:fillRect/>
+                    </a:stretch>
+                  </pic:blipFill>
+                  <pic:spPr>
+                    <a:xfrm>
+                      <a:off x="0" y="0"/>
+                      <a:ext cx="5400040" cy="2490470"/>
+                    </a:xfrm>
+                    <a:prstGeom prst="rect">
+                      <a:avLst/>
+                    </a:prstGeom>
+                  </pic:spPr>
+                </pic:pic>
+              </a:graphicData>
+            </a:graphic>
+          </wp:inline>
+        </w:drawing>
       </w:r>
     </w:p>
     <w:p>
@@ -2674,6 +2908,18 @@
       <w:pPr>
         <w:jc w:val="both"/>
         <w:rPr>
+          <w:rFonts w:ascii="Arial" w:hAnsi="Arial" w:cs="Arial"/>
+          <w:bCs/>
+          <w:color w:val="000000"/>
+          <w:sz w:val="24"/>
+          <w:szCs w:val="24"/>
+        </w:rPr>
+      </w:pPr>
+    </w:p>
+    <w:p>
+      <w:pPr>
+        <w:jc w:val="both"/>
+        <w:rPr>
           <w:rFonts w:ascii="Arial Rounded MT Bold" w:hAnsi="Arial Rounded MT Bold"/>
           <w:b/>
           <w:bCs/>
@@ -2695,7 +2941,7 @@
           <w:szCs w:val="24"/>
         </w:rPr>
         <w:sectPr>
-          <w:headerReference w:type="default" r:id="rId25"/>
+          <w:headerReference w:type="default" r:id="rId27"/>
           <w:pgSz w:w="11906" w:h="16838"/>
           <w:pgMar w:top="1417" w:right="1701" w:bottom="1985" w:left="1701" w:header="708" w:footer="708" w:gutter="0"/>
           <w:cols w:space="708"/>
@@ -2810,10 +3056,10 @@
           <w:szCs w:val="24"/>
         </w:rPr>
         <w:sectPr>
-          <w:headerReference w:type="even" r:id="rId26"/>
-          <w:headerReference w:type="default" r:id="rId27"/>
-          <w:footerReference w:type="default" r:id="rId28"/>
-          <w:headerReference w:type="first" r:id="rId29"/>
+          <w:headerReference w:type="even" r:id="rId28"/>
+          <w:headerReference w:type="default" r:id="rId29"/>
+          <w:footerReference w:type="default" r:id="rId30"/>
+          <w:headerReference w:type="first" r:id="rId31"/>
           <w:pgSz w:w="11906" w:h="16838"/>
           <w:pgMar w:top="1417" w:right="1701" w:bottom="1417" w:left="1701" w:header="708" w:footer="708" w:gutter="0"/>
           <w:cols w:space="708"/>
@@ -2833,31 +3079,9 @@
           <w:szCs w:val="24"/>
         </w:rPr>
       </w:pPr>
-      <w:r>
-        <w:rPr>
-          <w:rFonts w:ascii="Arial" w:hAnsi="Arial" w:cs="Arial"/>
-          <w:bCs/>
-          <w:color w:val="000000"/>
-          <w:sz w:val="24"/>
-          <w:szCs w:val="24"/>
-        </w:rPr>
-        <w:lastRenderedPageBreak/>
-        <w:t>*Falta adicionar o cronograma que já esta pronto</w:t>
-      </w:r>
-      <w:r>
-        <w:rPr>
-          <w:rFonts w:ascii="Arial" w:hAnsi="Arial" w:cs="Arial"/>
-          <w:bCs/>
-          <w:color w:val="000000"/>
-          <w:sz w:val="24"/>
-          <w:szCs w:val="24"/>
-        </w:rPr>
-        <w:t>.</w:t>
-      </w:r>
-    </w:p>
-    <w:p>
-      <w:pPr>
-        <w:jc w:val="both"/>
+    </w:p>
+    <w:p>
+      <w:pPr>
         <w:rPr>
           <w:rFonts w:ascii="Arial Rounded MT Bold" w:hAnsi="Arial Rounded MT Bold"/>
           <w:b/>
@@ -2867,242 +3091,70 @@
           <w:szCs w:val="24"/>
         </w:rPr>
       </w:pPr>
-    </w:p>
-    <w:p>
-      <w:pPr>
+      <w:r>
         <w:rPr>
           <w:rFonts w:ascii="Arial Rounded MT Bold" w:hAnsi="Arial Rounded MT Bold"/>
           <w:b/>
           <w:bCs/>
-          <w:color w:val="000000"/>
-          <w:sz w:val="24"/>
-          <w:szCs w:val="24"/>
-        </w:rPr>
-        <w:sectPr>
-          <w:headerReference w:type="default" r:id="rId30"/>
-          <w:pgSz w:w="11906" w:h="16838"/>
-          <w:pgMar w:top="1417" w:right="1701" w:bottom="1985" w:left="1701" w:header="708" w:footer="708" w:gutter="0"/>
-          <w:cols w:space="708"/>
-          <w:docGrid w:linePitch="360"/>
-        </w:sectPr>
-      </w:pPr>
-    </w:p>
-    <w:p>
-      <w:pPr>
-        <w:rPr>
-          <w:rFonts w:ascii="Arial Rounded MT Bold" w:hAnsi="Arial Rounded MT Bold"/>
-          <w:color w:val="FFFFFF"/>
-          <w:sz w:val="96"/>
-          <w:szCs w:val="96"/>
-        </w:rPr>
-      </w:pPr>
-    </w:p>
-    <w:p>
-      <w:pPr>
-        <w:rPr>
-          <w:rFonts w:ascii="Arial Rounded MT Bold" w:hAnsi="Arial Rounded MT Bold"/>
-          <w:color w:val="FFFFFF"/>
-          <w:sz w:val="96"/>
-          <w:szCs w:val="96"/>
-        </w:rPr>
-      </w:pPr>
-    </w:p>
-    <w:p>
-      <w:pPr>
-        <w:rPr>
-          <w:rFonts w:ascii="Arial Rounded MT Bold" w:hAnsi="Arial Rounded MT Bold"/>
-          <w:color w:val="FFFFFF"/>
-          <w:sz w:val="96"/>
-          <w:szCs w:val="96"/>
-        </w:rPr>
-      </w:pPr>
-    </w:p>
-    <w:p>
-      <w:pPr>
-        <w:rPr>
-          <w:rFonts w:ascii="Arial Rounded MT Bold" w:hAnsi="Arial Rounded MT Bold"/>
-          <w:color w:val="FFFFFF"/>
-          <w:sz w:val="96"/>
-          <w:szCs w:val="96"/>
-        </w:rPr>
-      </w:pPr>
-    </w:p>
-    <w:p>
-      <w:pPr>
-        <w:jc w:val="center"/>
-        <w:rPr>
-          <w:rFonts w:ascii="Arial Rounded MT Bold" w:hAnsi="Arial Rounded MT Bold"/>
-          <w:color w:val="FFFFFF"/>
-          <w:sz w:val="96"/>
-          <w:szCs w:val="96"/>
-        </w:rPr>
-      </w:pPr>
-    </w:p>
-    <w:p>
-      <w:pPr>
-        <w:jc w:val="center"/>
-        <w:rPr>
-          <w:rFonts w:ascii="Arial Rounded MT Bold" w:hAnsi="Arial Rounded MT Bold"/>
-          <w:color w:val="FFFFFF"/>
-          <w:sz w:val="96"/>
-          <w:szCs w:val="96"/>
-        </w:rPr>
-      </w:pPr>
-    </w:p>
-    <w:p>
-      <w:pPr>
-        <w:jc w:val="center"/>
-        <w:rPr>
-          <w:rFonts w:ascii="Arial Rounded MT Bold" w:hAnsi="Arial Rounded MT Bold"/>
-          <w:color w:val="FFFFFF"/>
-          <w:sz w:val="96"/>
-          <w:szCs w:val="96"/>
-        </w:rPr>
-      </w:pPr>
-    </w:p>
-    <w:p>
-      <w:pPr>
-        <w:jc w:val="center"/>
-        <w:rPr>
-          <w:rFonts w:ascii="Arial Rounded MT Bold" w:hAnsi="Arial Rounded MT Bold"/>
-          <w:color w:val="FFFFFF"/>
-          <w:sz w:val="96"/>
-          <w:szCs w:val="96"/>
-        </w:rPr>
-      </w:pPr>
-      <w:r>
-        <w:rPr>
-          <w:rFonts w:ascii="Arial Rounded MT Bold" w:hAnsi="Arial Rounded MT Bold"/>
-          <w:color w:val="FFFFFF"/>
-          <w:sz w:val="96"/>
-          <w:szCs w:val="96"/>
-        </w:rPr>
-        <w:t xml:space="preserve"> </w:t>
-      </w:r>
-    </w:p>
-    <w:p>
-      <w:pPr>
-        <w:jc w:val="center"/>
-        <w:rPr>
-          <w:rFonts w:ascii="Arial Rounded MT Bold" w:hAnsi="Arial Rounded MT Bold"/>
-          <w:color w:val="000000"/>
-          <w:sz w:val="24"/>
-          <w:szCs w:val="24"/>
-        </w:rPr>
-        <w:sectPr>
-          <w:headerReference w:type="default" r:id="rId31"/>
-          <w:pgSz w:w="11906" w:h="16838"/>
-          <w:pgMar w:top="1417" w:right="1701" w:bottom="1417" w:left="1701" w:header="708" w:footer="708" w:gutter="0"/>
-          <w:cols w:space="708"/>
-          <w:docGrid w:linePitch="360"/>
-        </w:sectPr>
-      </w:pPr>
-      <w:r>
-        <w:rPr>
-          <w:rFonts w:ascii="Arial Rounded MT Bold" w:hAnsi="Arial Rounded MT Bold"/>
-          <w:color w:val="FFFFFF"/>
-          <w:sz w:val="96"/>
-          <w:szCs w:val="96"/>
-        </w:rPr>
-        <w:t xml:space="preserve">    Referência</w:t>
-      </w:r>
-      <w:r>
-        <w:rPr>
-          <w:rFonts w:ascii="Arial Rounded MT Bold" w:hAnsi="Arial Rounded MT Bold"/>
-          <w:color w:val="FFFFFF"/>
-          <w:sz w:val="96"/>
-          <w:szCs w:val="96"/>
-        </w:rPr>
-        <w:t>s</w:t>
-      </w:r>
-    </w:p>
-    <w:p>
-      <w:pPr>
-        <w:rPr>
-          <w:rFonts w:ascii="Arial Rounded MT Bold" w:hAnsi="Arial Rounded MT Bold"/>
-          <w:color w:val="000000"/>
-          <w:sz w:val="24"/>
-          <w:szCs w:val="24"/>
-        </w:rPr>
-        <w:sectPr>
-          <w:headerReference w:type="default" r:id="rId32"/>
-          <w:pgSz w:w="11906" w:h="16838"/>
-          <w:pgMar w:top="1417" w:right="1701" w:bottom="1417" w:left="1701" w:header="708" w:footer="708" w:gutter="0"/>
-          <w:cols w:space="708"/>
-          <w:docGrid w:linePitch="360"/>
-        </w:sectPr>
-      </w:pPr>
-    </w:p>
-    <w:p>
-      <w:pPr>
-        <w:jc w:val="both"/>
-        <w:rPr>
-          <w:rFonts w:ascii="Arial" w:hAnsi="Arial" w:cs="Arial"/>
-          <w:color w:val="000000"/>
-          <w:sz w:val="24"/>
-          <w:szCs w:val="24"/>
-          <w:shd w:val="clear" w:color="auto" w:fill="FFFFFF"/>
-        </w:rPr>
-      </w:pPr>
-      <w:r>
-        <w:rPr>
-          <w:rFonts w:ascii="Arial" w:hAnsi="Arial" w:cs="Arial"/>
-          <w:color w:val="000000"/>
-          <w:sz w:val="24"/>
-          <w:szCs w:val="24"/>
-          <w:shd w:val="clear" w:color="auto" w:fill="FFFFFF"/>
-        </w:rPr>
-        <w:lastRenderedPageBreak/>
-        <w:t xml:space="preserve">FALTA de manutenção em </w:t>
-      </w:r>
-      <w:r>
-        <w:rPr>
-          <w:rFonts w:ascii="Arial" w:hAnsi="Arial" w:cs="Arial"/>
-          <w:color w:val="000000"/>
-          <w:sz w:val="24"/>
-          <w:szCs w:val="24"/>
-          <w:shd w:val="clear" w:color="auto" w:fill="FFFFFF"/>
-        </w:rPr>
-        <w:t>áreas</w:t>
-      </w:r>
-      <w:r>
-        <w:rPr>
-          <w:rFonts w:ascii="Arial" w:hAnsi="Arial" w:cs="Arial"/>
-          <w:color w:val="000000"/>
-          <w:sz w:val="24"/>
-          <w:szCs w:val="24"/>
-          <w:shd w:val="clear" w:color="auto" w:fill="FFFFFF"/>
-        </w:rPr>
-        <w:t xml:space="preserve"> de lazer. [</w:t>
-      </w:r>
-      <w:r>
-        <w:rPr>
-          <w:rFonts w:ascii="Arial" w:hAnsi="Arial" w:cs="Arial"/>
-          <w:i/>
-          <w:iCs/>
-          <w:color w:val="000000"/>
-          <w:sz w:val="24"/>
-          <w:szCs w:val="24"/>
-          <w:shd w:val="clear" w:color="auto" w:fill="FFFFFF"/>
-        </w:rPr>
-        <w:t>S. l.</w:t>
-      </w:r>
-      <w:r>
-        <w:rPr>
-          <w:rFonts w:ascii="Arial" w:hAnsi="Arial" w:cs="Arial"/>
-          <w:color w:val="000000"/>
-          <w:sz w:val="24"/>
-          <w:szCs w:val="24"/>
-          <w:shd w:val="clear" w:color="auto" w:fill="FFFFFF"/>
-        </w:rPr>
-        <w:t>], 11 jan. 2018. Disponível em: https://www.folhadelondrina.com.br/cidades/nos-bairros---falta-de-manutencao-em-areas-de-lazer-997803.html. Acesso em: 21 jun. 2022.</w:t>
-      </w:r>
-    </w:p>
-    <w:p>
-      <w:pPr>
-        <w:jc w:val="both"/>
-        <w:rPr>
-          <w:rFonts w:ascii="Arial" w:hAnsi="Arial" w:cs="Arial"/>
+          <w:noProof/>
+          <w:color w:val="000000"/>
+          <w:sz w:val="24"/>
+          <w:szCs w:val="24"/>
+        </w:rPr>
+        <w:drawing>
+          <wp:inline distT="0" distB="0" distL="0" distR="0" wp14:anchorId="354D225F" wp14:editId="5168D202">
+            <wp:extent cx="5915025" cy="3333733"/>
+            <wp:effectExtent l="0" t="0" r="0" b="0"/>
+            <wp:docPr id="1" name="Imagem 1"/>
+            <wp:cNvGraphicFramePr>
+              <a:graphicFrameLocks xmlns:a="http://schemas.openxmlformats.org/drawingml/2006/main" noChangeAspect="1"/>
+            </wp:cNvGraphicFramePr>
+            <a:graphic xmlns:a="http://schemas.openxmlformats.org/drawingml/2006/main">
+              <a:graphicData uri="http://schemas.openxmlformats.org/drawingml/2006/picture">
+                <pic:pic xmlns:pic="http://schemas.openxmlformats.org/drawingml/2006/picture">
+                  <pic:nvPicPr>
+                    <pic:cNvPr id="0" name="Picture 4"/>
+                    <pic:cNvPicPr>
+                      <a:picLocks noChangeAspect="1" noChangeArrowheads="1"/>
+                    </pic:cNvPicPr>
+                  </pic:nvPicPr>
+                  <pic:blipFill>
+                    <a:blip r:embed="rId32" cstate="print">
+                      <a:extLst>
+                        <a:ext uri="{28A0092B-C50C-407E-A947-70E740481C1C}">
+                          <a14:useLocalDpi xmlns:a14="http://schemas.microsoft.com/office/drawing/2010/main" val="0"/>
+                        </a:ext>
+                      </a:extLst>
+                    </a:blip>
+                    <a:srcRect/>
+                    <a:stretch>
+                      <a:fillRect/>
+                    </a:stretch>
+                  </pic:blipFill>
+                  <pic:spPr bwMode="auto">
+                    <a:xfrm>
+                      <a:off x="0" y="0"/>
+                      <a:ext cx="5949103" cy="3352940"/>
+                    </a:xfrm>
+                    <a:prstGeom prst="rect">
+                      <a:avLst/>
+                    </a:prstGeom>
+                    <a:noFill/>
+                    <a:ln>
+                      <a:noFill/>
+                    </a:ln>
+                  </pic:spPr>
+                </pic:pic>
+              </a:graphicData>
+            </a:graphic>
+          </wp:inline>
+        </w:drawing>
+      </w:r>
+    </w:p>
+    <w:p>
+      <w:pPr>
+        <w:rPr>
+          <w:rFonts w:ascii="Arial Rounded MT Bold" w:hAnsi="Arial Rounded MT Bold"/>
           <w:b/>
           <w:bCs/>
           <w:color w:val="000000"/>
@@ -3112,49 +3164,13 @@
       </w:pPr>
     </w:p>
     <w:p>
-      <w:r>
-        <w:rPr>
-          <w:rFonts w:ascii="Arial" w:hAnsi="Arial" w:cs="Arial"/>
-          <w:bCs/>
-          <w:color w:val="000000"/>
-          <w:sz w:val="28"/>
-          <w:szCs w:val="28"/>
-        </w:rPr>
-        <w:t>-</w:t>
-      </w:r>
-      <w:r>
-        <w:t xml:space="preserve"> </w:t>
-      </w:r>
-      <w:r>
-        <w:t xml:space="preserve"> </w:t>
-      </w:r>
-      <w:r>
-        <w:rPr>
-          <w:rFonts w:ascii="Arial" w:hAnsi="Arial" w:cs="Arial"/>
-          <w:sz w:val="28"/>
-          <w:szCs w:val="28"/>
-        </w:rPr>
-        <w:t>Assets retirado</w:t>
-      </w:r>
-      <w:r>
-        <w:rPr>
-          <w:rFonts w:ascii="Arial" w:hAnsi="Arial" w:cs="Arial"/>
-          <w:sz w:val="28"/>
-          <w:szCs w:val="28"/>
-        </w:rPr>
-        <w:t xml:space="preserve"> do canal </w:t>
-      </w:r>
-      <w:r>
-        <w:rPr>
-          <w:rFonts w:ascii="Arial" w:hAnsi="Arial" w:cs="Arial"/>
-          <w:sz w:val="28"/>
-          <w:szCs w:val="28"/>
-        </w:rPr>
-        <w:t>Crie Seus Jogos</w:t>
-      </w:r>
-    </w:p>
-    <w:p>
-      <w:pPr>
+      <w:pPr>
+        <w:rPr>
+          <w:rFonts w:ascii="Arial" w:hAnsi="Arial" w:cs="Arial"/>
+          <w:color w:val="000000"/>
+          <w:sz w:val="24"/>
+          <w:szCs w:val="24"/>
+        </w:rPr>
         <w:sectPr>
           <w:headerReference w:type="default" r:id="rId33"/>
           <w:pgSz w:w="11906" w:h="16838"/>
@@ -3165,103 +3181,406 @@
       </w:pPr>
       <w:r>
         <w:rPr>
-          <w:rFonts w:ascii="Arial" w:hAnsi="Arial" w:cs="Arial"/>
-          <w:bCs/>
-          <w:color w:val="000000"/>
-          <w:sz w:val="24"/>
-          <w:szCs w:val="24"/>
-        </w:rPr>
-        <w:t>https://www.youtube.com/watch?v=Vt7VtkWb3R4</w:t>
-      </w:r>
-    </w:p>
-    <w:p>
-      <w:pPr>
-        <w:spacing w:line="360" w:lineRule="auto"/>
-        <w:jc w:val="both"/>
-        <w:rPr>
-          <w:rFonts w:ascii="Arial" w:hAnsi="Arial" w:cs="Arial"/>
-          <w:bCs/>
-          <w:color w:val="000000"/>
-          <w:sz w:val="24"/>
-          <w:szCs w:val="24"/>
-        </w:rPr>
-      </w:pPr>
-      <w:r>
-        <w:rPr>
-          <w:rFonts w:ascii="Arial" w:hAnsi="Arial" w:cs="Arial"/>
-          <w:bCs/>
-          <w:color w:val="000000"/>
-          <w:sz w:val="24"/>
-          <w:szCs w:val="24"/>
-        </w:rPr>
-        <w:lastRenderedPageBreak/>
-        <w:t>Nessa parte é relacionado todo o material consultado para a elaboração do trabalho, que seja citado nele (livro, s</w:t>
-      </w:r>
-      <w:r>
-        <w:rPr>
-          <w:rFonts w:ascii="Arial" w:hAnsi="Arial" w:cs="Arial"/>
-          <w:bCs/>
-          <w:color w:val="000000"/>
-          <w:sz w:val="24"/>
-          <w:szCs w:val="24"/>
-        </w:rPr>
-        <w:t>ite</w:t>
-      </w:r>
-      <w:r>
-        <w:rPr>
-          <w:rFonts w:ascii="Arial" w:hAnsi="Arial" w:cs="Arial"/>
-          <w:bCs/>
-          <w:color w:val="000000"/>
-          <w:sz w:val="24"/>
-          <w:szCs w:val="24"/>
-        </w:rPr>
-        <w:t>, revista, jornal, vídeo etc.).</w:t>
-      </w:r>
-    </w:p>
-    <w:p>
-      <w:pPr>
-        <w:jc w:val="both"/>
-        <w:rPr>
-          <w:rFonts w:ascii="Arial Rounded MT Bold" w:hAnsi="Arial Rounded MT Bold"/>
-          <w:b/>
-          <w:bCs/>
-          <w:color w:val="000000"/>
-          <w:sz w:val="24"/>
-          <w:szCs w:val="24"/>
-        </w:rPr>
-      </w:pPr>
-    </w:p>
-    <w:p>
-      <w:pPr>
-        <w:jc w:val="both"/>
-        <w:rPr>
-          <w:rFonts w:ascii="Arial Rounded MT Bold" w:hAnsi="Arial Rounded MT Bold"/>
-          <w:b/>
-          <w:bCs/>
-          <w:color w:val="000000"/>
-          <w:sz w:val="24"/>
-          <w:szCs w:val="24"/>
-        </w:rPr>
-      </w:pPr>
-    </w:p>
-    <w:p>
-      <w:pPr>
-        <w:rPr>
-          <w:rFonts w:ascii="Arial Rounded MT Bold" w:hAnsi="Arial Rounded MT Bold"/>
-          <w:b/>
-          <w:bCs/>
+          <w:rFonts w:ascii="Arial Rounded MT Bold" w:hAnsi="Arial Rounded MT Bold"/>
+          <w:color w:val="000000"/>
+          <w:sz w:val="24"/>
+          <w:szCs w:val="24"/>
+        </w:rPr>
+        <w:t xml:space="preserve">A imagem acima é a </w:t>
+      </w:r>
+      <w:r>
+        <w:rPr>
+          <w:rFonts w:ascii="Arial Rounded MT Bold" w:hAnsi="Arial Rounded MT Bold"/>
+          <w:color w:val="000000"/>
+          <w:sz w:val="24"/>
+          <w:szCs w:val="24"/>
+        </w:rPr>
+        <w:t xml:space="preserve">imagem do nosso cronograma de acordo com as datas de </w:t>
+      </w:r>
+      <w:r>
+        <w:rPr>
+          <w:rFonts w:ascii="Arial Rounded MT Bold" w:hAnsi="Arial Rounded MT Bold"/>
+          <w:color w:val="000000"/>
+          <w:sz w:val="24"/>
+          <w:szCs w:val="24"/>
+        </w:rPr>
+        <w:t>entregas do</w:t>
+      </w:r>
+      <w:r>
+        <w:rPr>
+          <w:rFonts w:ascii="Arial Rounded MT Bold" w:hAnsi="Arial Rounded MT Bold"/>
+          <w:color w:val="000000"/>
+          <w:sz w:val="24"/>
+          <w:szCs w:val="24"/>
+        </w:rPr>
+        <w:t xml:space="preserve"> projeto.</w:t>
+      </w:r>
+    </w:p>
+    <w:p>
+      <w:pPr>
+        <w:rPr>
+          <w:rFonts w:ascii="Arial Rounded MT Bold" w:hAnsi="Arial Rounded MT Bold"/>
+          <w:color w:val="FFFFFF"/>
+          <w:sz w:val="96"/>
+          <w:szCs w:val="96"/>
+        </w:rPr>
+      </w:pPr>
+    </w:p>
+    <w:p>
+      <w:pPr>
+        <w:rPr>
+          <w:rFonts w:ascii="Arial Rounded MT Bold" w:hAnsi="Arial Rounded MT Bold"/>
+          <w:color w:val="FFFFFF"/>
+          <w:sz w:val="96"/>
+          <w:szCs w:val="96"/>
+        </w:rPr>
+      </w:pPr>
+    </w:p>
+    <w:p>
+      <w:pPr>
+        <w:rPr>
+          <w:rFonts w:ascii="Arial Rounded MT Bold" w:hAnsi="Arial Rounded MT Bold"/>
+          <w:color w:val="FFFFFF"/>
+          <w:sz w:val="96"/>
+          <w:szCs w:val="96"/>
+        </w:rPr>
+      </w:pPr>
+    </w:p>
+    <w:p>
+      <w:pPr>
+        <w:rPr>
+          <w:rFonts w:ascii="Arial Rounded MT Bold" w:hAnsi="Arial Rounded MT Bold"/>
+          <w:color w:val="FFFFFF"/>
+          <w:sz w:val="96"/>
+          <w:szCs w:val="96"/>
+        </w:rPr>
+      </w:pPr>
+    </w:p>
+    <w:p>
+      <w:pPr>
+        <w:jc w:val="center"/>
+        <w:rPr>
+          <w:rFonts w:ascii="Arial Rounded MT Bold" w:hAnsi="Arial Rounded MT Bold"/>
+          <w:color w:val="FFFFFF"/>
+          <w:sz w:val="96"/>
+          <w:szCs w:val="96"/>
+        </w:rPr>
+      </w:pPr>
+    </w:p>
+    <w:p>
+      <w:pPr>
+        <w:jc w:val="center"/>
+        <w:rPr>
+          <w:rFonts w:ascii="Arial Rounded MT Bold" w:hAnsi="Arial Rounded MT Bold"/>
+          <w:color w:val="FFFFFF"/>
+          <w:sz w:val="96"/>
+          <w:szCs w:val="96"/>
+        </w:rPr>
+      </w:pPr>
+    </w:p>
+    <w:p>
+      <w:pPr>
+        <w:jc w:val="center"/>
+        <w:rPr>
+          <w:rFonts w:ascii="Arial Rounded MT Bold" w:hAnsi="Arial Rounded MT Bold"/>
+          <w:color w:val="FFFFFF"/>
+          <w:sz w:val="96"/>
+          <w:szCs w:val="96"/>
+        </w:rPr>
+      </w:pPr>
+    </w:p>
+    <w:p>
+      <w:pPr>
+        <w:jc w:val="center"/>
+        <w:rPr>
+          <w:rFonts w:ascii="Arial Rounded MT Bold" w:hAnsi="Arial Rounded MT Bold"/>
+          <w:color w:val="FFFFFF"/>
+          <w:sz w:val="96"/>
+          <w:szCs w:val="96"/>
+        </w:rPr>
+      </w:pPr>
+      <w:r>
+        <w:rPr>
+          <w:rFonts w:ascii="Arial Rounded MT Bold" w:hAnsi="Arial Rounded MT Bold"/>
+          <w:color w:val="FFFFFF"/>
+          <w:sz w:val="96"/>
+          <w:szCs w:val="96"/>
+        </w:rPr>
+        <w:t xml:space="preserve"> </w:t>
+      </w:r>
+    </w:p>
+    <w:p>
+      <w:pPr>
+        <w:jc w:val="center"/>
+        <w:rPr>
+          <w:rFonts w:ascii="Arial Rounded MT Bold" w:hAnsi="Arial Rounded MT Bold"/>
           <w:color w:val="000000"/>
           <w:sz w:val="24"/>
           <w:szCs w:val="24"/>
         </w:rPr>
         <w:sectPr>
           <w:headerReference w:type="default" r:id="rId34"/>
+          <w:pgSz w:w="11906" w:h="16838"/>
+          <w:pgMar w:top="1417" w:right="1701" w:bottom="1417" w:left="1701" w:header="708" w:footer="708" w:gutter="0"/>
+          <w:cols w:space="708"/>
+          <w:docGrid w:linePitch="360"/>
+        </w:sectPr>
+      </w:pPr>
+      <w:r>
+        <w:rPr>
+          <w:rFonts w:ascii="Arial Rounded MT Bold" w:hAnsi="Arial Rounded MT Bold"/>
+          <w:color w:val="FFFFFF"/>
+          <w:sz w:val="96"/>
+          <w:szCs w:val="96"/>
+        </w:rPr>
+        <w:t xml:space="preserve">    Referência</w:t>
+      </w:r>
+      <w:r>
+        <w:rPr>
+          <w:rFonts w:ascii="Arial Rounded MT Bold" w:hAnsi="Arial Rounded MT Bold"/>
+          <w:color w:val="FFFFFF"/>
+          <w:sz w:val="96"/>
+          <w:szCs w:val="96"/>
+        </w:rPr>
+        <w:t>s</w:t>
+      </w:r>
+    </w:p>
+    <w:p>
+      <w:pPr>
+        <w:rPr>
+          <w:rFonts w:ascii="Arial Rounded MT Bold" w:hAnsi="Arial Rounded MT Bold"/>
+          <w:color w:val="000000"/>
+          <w:sz w:val="24"/>
+          <w:szCs w:val="24"/>
+        </w:rPr>
+        <w:sectPr>
+          <w:headerReference w:type="default" r:id="rId35"/>
+          <w:pgSz w:w="11906" w:h="16838"/>
+          <w:pgMar w:top="1417" w:right="1701" w:bottom="1417" w:left="1701" w:header="708" w:footer="708" w:gutter="0"/>
+          <w:cols w:space="708"/>
+          <w:docGrid w:linePitch="360"/>
+        </w:sectPr>
+      </w:pPr>
+    </w:p>
+    <w:p>
+      <w:pPr>
+        <w:jc w:val="both"/>
+        <w:rPr>
+          <w:rFonts w:ascii="Arial" w:hAnsi="Arial" w:cs="Arial"/>
+          <w:color w:val="000000"/>
+          <w:sz w:val="24"/>
+          <w:szCs w:val="24"/>
+          <w:shd w:val="clear" w:color="auto" w:fill="FFFFFF"/>
+        </w:rPr>
+      </w:pPr>
+      <w:r>
+        <w:rPr>
+          <w:rFonts w:ascii="Arial" w:hAnsi="Arial" w:cs="Arial"/>
+          <w:color w:val="000000"/>
+          <w:sz w:val="24"/>
+          <w:szCs w:val="24"/>
+          <w:shd w:val="clear" w:color="auto" w:fill="FFFFFF"/>
+        </w:rPr>
+        <w:lastRenderedPageBreak/>
+        <w:t>FALTA de manutenção em áreas de lazer. [</w:t>
+      </w:r>
+      <w:r>
+        <w:rPr>
+          <w:rFonts w:ascii="Arial" w:hAnsi="Arial" w:cs="Arial"/>
+          <w:i/>
+          <w:iCs/>
+          <w:color w:val="000000"/>
+          <w:sz w:val="24"/>
+          <w:szCs w:val="24"/>
+          <w:shd w:val="clear" w:color="auto" w:fill="FFFFFF"/>
+        </w:rPr>
+        <w:t>S. l.</w:t>
+      </w:r>
+      <w:r>
+        <w:rPr>
+          <w:rFonts w:ascii="Arial" w:hAnsi="Arial" w:cs="Arial"/>
+          <w:color w:val="000000"/>
+          <w:sz w:val="24"/>
+          <w:szCs w:val="24"/>
+          <w:shd w:val="clear" w:color="auto" w:fill="FFFFFF"/>
+        </w:rPr>
+        <w:t>], 11 jan. 2018. Disponível em: https://www.folhadelondrina.com.br/cidades/nos-bairros---falta-de-manutencao-em-areas-de-lazer-997803.html. Acesso em: 21 jun. 2022.</w:t>
+      </w:r>
+    </w:p>
+    <w:p>
+      <w:pPr>
+        <w:jc w:val="both"/>
+        <w:rPr>
+          <w:rFonts w:ascii="Arial" w:hAnsi="Arial" w:cs="Arial"/>
+          <w:b/>
+          <w:bCs/>
+          <w:color w:val="000000"/>
+          <w:sz w:val="24"/>
+          <w:szCs w:val="24"/>
+        </w:rPr>
+      </w:pPr>
+    </w:p>
+    <w:p>
+      <w:r>
+        <w:rPr>
+          <w:rFonts w:ascii="Arial" w:hAnsi="Arial" w:cs="Arial"/>
+          <w:bCs/>
+          <w:color w:val="000000"/>
+          <w:sz w:val="28"/>
+          <w:szCs w:val="28"/>
+        </w:rPr>
+        <w:t>-</w:t>
+      </w:r>
+      <w:r>
+        <w:t xml:space="preserve"> </w:t>
+      </w:r>
+      <w:r>
+        <w:t xml:space="preserve"> </w:t>
+      </w:r>
+      <w:proofErr w:type="spellStart"/>
+      <w:r>
+        <w:rPr>
+          <w:rFonts w:ascii="Arial" w:hAnsi="Arial" w:cs="Arial"/>
+          <w:sz w:val="28"/>
+          <w:szCs w:val="28"/>
+        </w:rPr>
+        <w:t>Assets</w:t>
+      </w:r>
+      <w:proofErr w:type="spellEnd"/>
+      <w:r>
+        <w:rPr>
+          <w:rFonts w:ascii="Arial" w:hAnsi="Arial" w:cs="Arial"/>
+          <w:sz w:val="28"/>
+          <w:szCs w:val="28"/>
+        </w:rPr>
+        <w:t xml:space="preserve"> retirado</w:t>
+      </w:r>
+      <w:r>
+        <w:rPr>
+          <w:rFonts w:ascii="Arial" w:hAnsi="Arial" w:cs="Arial"/>
+          <w:sz w:val="28"/>
+          <w:szCs w:val="28"/>
+        </w:rPr>
+        <w:t xml:space="preserve"> do canal </w:t>
+      </w:r>
+      <w:r>
+        <w:rPr>
+          <w:rFonts w:ascii="Arial" w:hAnsi="Arial" w:cs="Arial"/>
+          <w:sz w:val="28"/>
+          <w:szCs w:val="28"/>
+        </w:rPr>
+        <w:t>Crie Seus Jogos</w:t>
+      </w:r>
+    </w:p>
+    <w:p>
+      <w:pPr>
+        <w:sectPr>
+          <w:headerReference w:type="default" r:id="rId36"/>
           <w:pgSz w:w="11906" w:h="16838"/>
           <w:pgMar w:top="1417" w:right="1701" w:bottom="1985" w:left="1701" w:header="708" w:footer="708" w:gutter="0"/>
           <w:cols w:space="708"/>
           <w:docGrid w:linePitch="360"/>
         </w:sectPr>
       </w:pPr>
+      <w:r>
+        <w:rPr>
+          <w:rFonts w:ascii="Arial" w:hAnsi="Arial" w:cs="Arial"/>
+          <w:bCs/>
+          <w:color w:val="000000"/>
+          <w:sz w:val="24"/>
+          <w:szCs w:val="24"/>
+        </w:rPr>
+        <w:t>https://www.youtube.com/watch?v=Vt7VtkWb3R4</w:t>
+      </w:r>
+    </w:p>
+    <w:p>
+      <w:pPr>
+        <w:spacing w:line="360" w:lineRule="auto"/>
+        <w:jc w:val="both"/>
+        <w:rPr>
+          <w:rFonts w:ascii="Arial" w:hAnsi="Arial" w:cs="Arial"/>
+          <w:bCs/>
+          <w:color w:val="000000"/>
+          <w:sz w:val="24"/>
+          <w:szCs w:val="24"/>
+        </w:rPr>
+      </w:pPr>
+      <w:r>
+        <w:rPr>
+          <w:rFonts w:ascii="Arial" w:hAnsi="Arial" w:cs="Arial"/>
+          <w:bCs/>
+          <w:color w:val="000000"/>
+          <w:sz w:val="24"/>
+          <w:szCs w:val="24"/>
+        </w:rPr>
+        <w:lastRenderedPageBreak/>
+        <w:t>Nessa parte é relacionado todo o material consultado para a elaboração do trabalho, que seja citado nele (livro, s</w:t>
+      </w:r>
+      <w:r>
+        <w:rPr>
+          <w:rFonts w:ascii="Arial" w:hAnsi="Arial" w:cs="Arial"/>
+          <w:bCs/>
+          <w:color w:val="000000"/>
+          <w:sz w:val="24"/>
+          <w:szCs w:val="24"/>
+        </w:rPr>
+        <w:t>ite</w:t>
+      </w:r>
+      <w:r>
+        <w:rPr>
+          <w:rFonts w:ascii="Arial" w:hAnsi="Arial" w:cs="Arial"/>
+          <w:bCs/>
+          <w:color w:val="000000"/>
+          <w:sz w:val="24"/>
+          <w:szCs w:val="24"/>
+        </w:rPr>
+        <w:t>, revista, jornal, vídeo etc.).</w:t>
+      </w:r>
+    </w:p>
+    <w:p>
+      <w:pPr>
+        <w:jc w:val="both"/>
+        <w:rPr>
+          <w:rFonts w:ascii="Arial Rounded MT Bold" w:hAnsi="Arial Rounded MT Bold"/>
+          <w:b/>
+          <w:bCs/>
+          <w:color w:val="000000"/>
+          <w:sz w:val="24"/>
+          <w:szCs w:val="24"/>
+        </w:rPr>
+      </w:pPr>
+    </w:p>
+    <w:p>
+      <w:pPr>
+        <w:jc w:val="both"/>
+        <w:rPr>
+          <w:rFonts w:ascii="Arial Rounded MT Bold" w:hAnsi="Arial Rounded MT Bold"/>
+          <w:b/>
+          <w:bCs/>
+          <w:color w:val="000000"/>
+          <w:sz w:val="24"/>
+          <w:szCs w:val="24"/>
+        </w:rPr>
+      </w:pPr>
+    </w:p>
+    <w:p>
+      <w:pPr>
+        <w:rPr>
+          <w:rFonts w:ascii="Arial Rounded MT Bold" w:hAnsi="Arial Rounded MT Bold"/>
+          <w:b/>
+          <w:bCs/>
+          <w:color w:val="000000"/>
+          <w:sz w:val="24"/>
+          <w:szCs w:val="24"/>
+        </w:rPr>
+        <w:sectPr>
+          <w:headerReference w:type="default" r:id="rId37"/>
+          <w:pgSz w:w="11906" w:h="16838"/>
+          <w:pgMar w:top="1417" w:right="1701" w:bottom="1985" w:left="1701" w:header="708" w:footer="708" w:gutter="0"/>
+          <w:cols w:space="708"/>
+          <w:docGrid w:linePitch="360"/>
+        </w:sectPr>
+      </w:pPr>
     </w:p>
     <w:p>
       <w:pPr>
@@ -3275,7 +3594,7 @@
       </w:pPr>
     </w:p>
     <w:sectPr>
-      <w:headerReference w:type="default" r:id="rId35"/>
+      <w:headerReference w:type="default" r:id="rId38"/>
       <w:pgSz w:w="11906" w:h="16838"/>
       <w:pgMar w:top="1417" w:right="1701" w:bottom="1417" w:left="1701" w:header="708" w:footer="708" w:gutter="0"/>
       <w:cols w:space="708"/>
@@ -3322,7 +3641,7 @@
         <w:lang w:eastAsia="pt-BR"/>
       </w:rPr>
       <w:drawing>
-        <wp:anchor distT="0" distB="0" distL="114300" distR="114300" simplePos="0" relativeHeight="251632128" behindDoc="1" locked="0" layoutInCell="1" allowOverlap="1" wp14:anchorId="6362F2F8" wp14:editId="66100861">
+        <wp:anchor distT="0" distB="0" distL="114300" distR="114300" simplePos="0" relativeHeight="251645952" behindDoc="1" locked="0" layoutInCell="1" allowOverlap="1" wp14:anchorId="6362F2F8" wp14:editId="39DD573C">
           <wp:simplePos x="0" y="0"/>
           <wp:positionH relativeFrom="page">
             <wp:posOffset>0</wp:posOffset>
@@ -3384,7 +3703,7 @@
         <w:lang w:eastAsia="pt-BR"/>
       </w:rPr>
       <w:drawing>
-        <wp:anchor distT="0" distB="0" distL="114300" distR="114300" simplePos="0" relativeHeight="251631104" behindDoc="1" locked="0" layoutInCell="1" allowOverlap="1" wp14:anchorId="101E6DD9" wp14:editId="7A68D3ED">
+        <wp:anchor distT="0" distB="0" distL="114300" distR="114300" simplePos="0" relativeHeight="251644928" behindDoc="1" locked="0" layoutInCell="1" allowOverlap="1" wp14:anchorId="101E6DD9" wp14:editId="7B687255">
           <wp:simplePos x="0" y="0"/>
           <wp:positionH relativeFrom="page">
             <wp:posOffset>7713345</wp:posOffset>
@@ -3456,7 +3775,7 @@
         <w:lang w:eastAsia="pt-BR"/>
       </w:rPr>
       <w:drawing>
-        <wp:anchor distT="0" distB="0" distL="114300" distR="114300" simplePos="0" relativeHeight="251635200" behindDoc="1" locked="0" layoutInCell="1" allowOverlap="1" wp14:anchorId="725511CF" wp14:editId="44993267">
+        <wp:anchor distT="0" distB="0" distL="114300" distR="114300" simplePos="0" relativeHeight="251648000" behindDoc="1" locked="0" layoutInCell="1" allowOverlap="1" wp14:anchorId="725511CF" wp14:editId="16A5D0F3">
           <wp:simplePos x="0" y="0"/>
           <wp:positionH relativeFrom="page">
             <wp:posOffset>7713345</wp:posOffset>
@@ -3528,7 +3847,7 @@
         <w:lang w:eastAsia="pt-BR"/>
       </w:rPr>
       <w:drawing>
-        <wp:anchor distT="0" distB="0" distL="114300" distR="114300" simplePos="0" relativeHeight="251633152" behindDoc="1" locked="0" layoutInCell="1" allowOverlap="1" wp14:anchorId="530763EF" wp14:editId="5D91B9DD">
+        <wp:anchor distT="0" distB="0" distL="114300" distR="114300" simplePos="0" relativeHeight="251646976" behindDoc="1" locked="0" layoutInCell="1" allowOverlap="1" wp14:anchorId="530763EF" wp14:editId="264AB670">
           <wp:simplePos x="0" y="0"/>
           <wp:positionH relativeFrom="page">
             <wp:posOffset>7713345</wp:posOffset>
@@ -3643,7 +3962,7 @@
           <v:path o:extrusionok="f" gradientshapeok="t" o:connecttype="rect"/>
           <o:lock v:ext="edit" aspectratio="t"/>
         </v:shapetype>
-        <v:shape id="_x0000_s1059" type="#_x0000_t75" style="position:absolute;margin-left:0;margin-top:0;width:595.45pt;height:841.9pt;z-index:-251652096;mso-position-horizontal:center;mso-position-horizontal-relative:margin;mso-position-vertical:center;mso-position-vertical-relative:margin" o:allowincell="f">
+        <v:shape id="_x0000_s1059" type="#_x0000_t75" style="position:absolute;margin-left:0;margin-top:0;width:595.45pt;height:841.9pt;z-index:-251650048;mso-position-horizontal:center;mso-position-horizontal-relative:margin;mso-position-vertical:center;mso-position-vertical-relative:margin" o:allowincell="f">
           <v:imagedata r:id="rId1" o:title="ModeloWord_CAPA E FECHAMENTO-01"/>
           <w10:wrap anchorx="margin" anchory="margin"/>
         </v:shape>
@@ -3665,7 +3984,7 @@
         <w:lang w:eastAsia="pt-BR"/>
       </w:rPr>
       <w:drawing>
-        <wp:anchor distT="0" distB="0" distL="114300" distR="114300" simplePos="0" relativeHeight="251662848" behindDoc="1" locked="0" layoutInCell="1" allowOverlap="1" wp14:anchorId="705A35FD" wp14:editId="4FD619BA">
+        <wp:anchor distT="0" distB="0" distL="114300" distR="114300" simplePos="0" relativeHeight="251655168" behindDoc="1" locked="0" layoutInCell="1" allowOverlap="1" wp14:anchorId="705A35FD" wp14:editId="2D1A683B">
           <wp:simplePos x="0" y="0"/>
           <wp:positionH relativeFrom="column">
             <wp:posOffset>-1078865</wp:posOffset>
@@ -3737,7 +4056,7 @@
         <w:lang w:eastAsia="pt-BR"/>
       </w:rPr>
       <w:drawing>
-        <wp:anchor distT="0" distB="0" distL="114300" distR="114300" simplePos="0" relativeHeight="251688448" behindDoc="1" locked="0" layoutInCell="1" allowOverlap="1" wp14:anchorId="63A5E749" wp14:editId="6EA6B8E1">
+        <wp:anchor distT="0" distB="0" distL="114300" distR="114300" simplePos="0" relativeHeight="251660288" behindDoc="1" locked="0" layoutInCell="1" allowOverlap="1" wp14:anchorId="63A5E749" wp14:editId="691D5F32">
           <wp:simplePos x="0" y="0"/>
           <wp:positionH relativeFrom="column">
             <wp:posOffset>-1080135</wp:posOffset>
@@ -3809,7 +4128,7 @@
         <w:lang w:eastAsia="pt-BR"/>
       </w:rPr>
       <w:drawing>
-        <wp:anchor distT="0" distB="0" distL="114300" distR="114300" simplePos="0" relativeHeight="251663872" behindDoc="1" locked="0" layoutInCell="1" allowOverlap="1" wp14:anchorId="0D0F7605" wp14:editId="252F4F0C">
+        <wp:anchor distT="0" distB="0" distL="114300" distR="114300" simplePos="0" relativeHeight="251656192" behindDoc="1" locked="0" layoutInCell="1" allowOverlap="1" wp14:anchorId="0D0F7605" wp14:editId="26D9F11C">
           <wp:simplePos x="0" y="0"/>
           <wp:positionH relativeFrom="column">
             <wp:posOffset>-1072515</wp:posOffset>
@@ -3881,7 +4200,7 @@
         <w:lang w:eastAsia="pt-BR"/>
       </w:rPr>
       <w:drawing>
-        <wp:anchor distT="0" distB="0" distL="114300" distR="114300" simplePos="0" relativeHeight="251690496" behindDoc="1" locked="0" layoutInCell="1" allowOverlap="1" wp14:anchorId="22F83FCD" wp14:editId="28B4570B">
+        <wp:anchor distT="0" distB="0" distL="114300" distR="114300" simplePos="0" relativeHeight="251661312" behindDoc="1" locked="0" layoutInCell="1" allowOverlap="1" wp14:anchorId="22F83FCD" wp14:editId="120380E3">
           <wp:simplePos x="0" y="0"/>
           <wp:positionH relativeFrom="column">
             <wp:posOffset>-1080135</wp:posOffset>
@@ -3971,7 +4290,7 @@
           <v:path o:extrusionok="f" gradientshapeok="t" o:connecttype="rect"/>
           <o:lock v:ext="edit" aspectratio="t"/>
         </v:shapetype>
-        <v:shape id="_x0000_s1085" type="#_x0000_t75" style="position:absolute;margin-left:0;margin-top:0;width:595.45pt;height:841.9pt;z-index:-251648000;mso-position-horizontal:center;mso-position-horizontal-relative:margin;mso-position-vertical:center;mso-position-vertical-relative:margin" o:allowincell="f">
+        <v:shape id="_x0000_s1085" type="#_x0000_t75" style="position:absolute;margin-left:0;margin-top:0;width:595.45pt;height:841.9pt;z-index:-251645952;mso-position-horizontal:center;mso-position-horizontal-relative:margin;mso-position-vertical:center;mso-position-vertical-relative:margin" o:allowincell="f">
           <v:imagedata r:id="rId1" o:title="ModeloWord_CAPA E FECHAMENTO-01"/>
           <w10:wrap anchorx="margin" anchory="margin"/>
         </v:shape>
@@ -3993,7 +4312,7 @@
         <w:lang w:eastAsia="pt-BR"/>
       </w:rPr>
       <w:drawing>
-        <wp:anchor distT="0" distB="0" distL="114300" distR="114300" simplePos="0" relativeHeight="251664896" behindDoc="1" locked="0" layoutInCell="1" allowOverlap="1" wp14:anchorId="15B19CDC" wp14:editId="59DB743E">
+        <wp:anchor distT="0" distB="0" distL="114300" distR="114300" simplePos="0" relativeHeight="251657216" behindDoc="1" locked="0" layoutInCell="1" allowOverlap="1" wp14:anchorId="15B19CDC" wp14:editId="2B744368">
           <wp:simplePos x="0" y="0"/>
           <wp:positionH relativeFrom="column">
             <wp:posOffset>-1078230</wp:posOffset>
@@ -4083,7 +4402,7 @@
           <v:path o:extrusionok="f" gradientshapeok="t" o:connecttype="rect"/>
           <o:lock v:ext="edit" aspectratio="t"/>
         </v:shapetype>
-        <v:shape id="_x0000_s1084" type="#_x0000_t75" style="position:absolute;margin-left:0;margin-top:0;width:595.45pt;height:841.9pt;z-index:-251649024;mso-position-horizontal:center;mso-position-horizontal-relative:margin;mso-position-vertical:center;mso-position-vertical-relative:margin" o:allowincell="f">
+        <v:shape id="_x0000_s1084" type="#_x0000_t75" style="position:absolute;margin-left:0;margin-top:0;width:595.45pt;height:841.9pt;z-index:-251646976;mso-position-horizontal:center;mso-position-horizontal-relative:margin;mso-position-vertical:center;mso-position-vertical-relative:margin" o:allowincell="f">
           <v:imagedata r:id="rId1" o:title="ModeloWord_CAPA E FECHAMENTO-01"/>
           <w10:wrap anchorx="margin" anchory="margin"/>
         </v:shape>
@@ -4105,7 +4424,7 @@
         <w:lang w:eastAsia="pt-BR"/>
       </w:rPr>
       <w:drawing>
-        <wp:anchor distT="0" distB="0" distL="114300" distR="114300" simplePos="0" relativeHeight="251692544" behindDoc="1" locked="0" layoutInCell="1" allowOverlap="1" wp14:anchorId="64349808" wp14:editId="50B9656A">
+        <wp:anchor distT="0" distB="0" distL="114300" distR="114300" simplePos="0" relativeHeight="251660800" behindDoc="1" locked="0" layoutInCell="1" allowOverlap="1" wp14:anchorId="64349808" wp14:editId="1B45AF5F">
           <wp:simplePos x="0" y="0"/>
           <wp:positionH relativeFrom="column">
             <wp:posOffset>-1080135</wp:posOffset>
@@ -4177,7 +4496,7 @@
         <w:lang w:eastAsia="pt-BR"/>
       </w:rPr>
       <w:drawing>
-        <wp:anchor distT="0" distB="0" distL="114300" distR="114300" simplePos="0" relativeHeight="251698688" behindDoc="1" locked="0" layoutInCell="1" allowOverlap="1" wp14:anchorId="73746CAB" wp14:editId="5479E22B">
+        <wp:anchor distT="0" distB="0" distL="114300" distR="114300" simplePos="0" relativeHeight="251664384" behindDoc="1" locked="0" layoutInCell="1" allowOverlap="1" wp14:anchorId="73746CAB" wp14:editId="5B658A54">
           <wp:simplePos x="0" y="0"/>
           <wp:positionH relativeFrom="column">
             <wp:posOffset>-1078865</wp:posOffset>
@@ -4249,7 +4568,7 @@
         <w:lang w:eastAsia="pt-BR"/>
       </w:rPr>
       <w:drawing>
-        <wp:anchor distT="0" distB="0" distL="114300" distR="114300" simplePos="0" relativeHeight="251665920" behindDoc="1" locked="0" layoutInCell="1" allowOverlap="1" wp14:anchorId="62E663CF" wp14:editId="3B8FF463">
+        <wp:anchor distT="0" distB="0" distL="114300" distR="114300" simplePos="0" relativeHeight="251658240" behindDoc="1" locked="0" layoutInCell="1" allowOverlap="1" wp14:anchorId="62E663CF" wp14:editId="6178A8E8">
           <wp:simplePos x="0" y="0"/>
           <wp:positionH relativeFrom="column">
             <wp:posOffset>-1078865</wp:posOffset>
@@ -4321,7 +4640,7 @@
         <w:lang w:eastAsia="pt-BR"/>
       </w:rPr>
       <w:drawing>
-        <wp:anchor distT="0" distB="0" distL="114300" distR="114300" simplePos="0" relativeHeight="251657728" behindDoc="1" locked="0" layoutInCell="1" allowOverlap="1" wp14:anchorId="773F2708" wp14:editId="4CC958DD">
+        <wp:anchor distT="0" distB="0" distL="114300" distR="114300" simplePos="0" relativeHeight="251649024" behindDoc="1" locked="0" layoutInCell="1" allowOverlap="1" wp14:anchorId="773F2708" wp14:editId="5AC104AD">
           <wp:simplePos x="0" y="0"/>
           <wp:positionH relativeFrom="column">
             <wp:posOffset>-1080135</wp:posOffset>
@@ -4393,7 +4712,7 @@
         <w:lang w:eastAsia="pt-BR"/>
       </w:rPr>
       <w:drawing>
-        <wp:anchor distT="0" distB="0" distL="114300" distR="114300" simplePos="0" relativeHeight="251694592" behindDoc="1" locked="0" layoutInCell="1" allowOverlap="1" wp14:anchorId="1C9F3AEE" wp14:editId="23A48272">
+        <wp:anchor distT="0" distB="0" distL="114300" distR="114300" simplePos="0" relativeHeight="251662336" behindDoc="1" locked="0" layoutInCell="1" allowOverlap="1" wp14:anchorId="1C9F3AEE" wp14:editId="6CF4B7CD">
           <wp:simplePos x="0" y="0"/>
           <wp:positionH relativeFrom="column">
             <wp:posOffset>-1080135</wp:posOffset>
@@ -4465,7 +4784,7 @@
         <w:lang w:eastAsia="pt-BR"/>
       </w:rPr>
       <w:drawing>
-        <wp:anchor distT="0" distB="0" distL="114300" distR="114300" simplePos="0" relativeHeight="251696640" behindDoc="1" locked="0" layoutInCell="1" allowOverlap="1" wp14:anchorId="792D1BEA" wp14:editId="5294CB4E">
+        <wp:anchor distT="0" distB="0" distL="114300" distR="114300" simplePos="0" relativeHeight="251663360" behindDoc="1" locked="0" layoutInCell="1" allowOverlap="1" wp14:anchorId="792D1BEA" wp14:editId="033C266B">
           <wp:simplePos x="0" y="0"/>
           <wp:positionH relativeFrom="column">
             <wp:posOffset>-1080135</wp:posOffset>
@@ -4537,7 +4856,7 @@
         <w:lang w:eastAsia="pt-BR"/>
       </w:rPr>
       <w:drawing>
-        <wp:anchor distT="0" distB="0" distL="114300" distR="114300" simplePos="0" relativeHeight="251673088" behindDoc="1" locked="0" layoutInCell="1" allowOverlap="1" wp14:anchorId="31484D5F" wp14:editId="3DCD0DC7">
+        <wp:anchor distT="0" distB="0" distL="114300" distR="114300" simplePos="0" relativeHeight="251659264" behindDoc="1" locked="0" layoutInCell="1" allowOverlap="1" wp14:anchorId="31484D5F" wp14:editId="359A7C90">
           <wp:simplePos x="0" y="0"/>
           <wp:positionH relativeFrom="column">
             <wp:posOffset>-1080135</wp:posOffset>
@@ -4627,7 +4946,7 @@
           <v:path o:extrusionok="f" gradientshapeok="t" o:connecttype="rect"/>
           <o:lock v:ext="edit" aspectratio="t"/>
         </v:shapetype>
-        <v:shape id="WordPictureWatermark" o:spid="_x0000_s1058" type="#_x0000_t75" style="position:absolute;margin-left:0;margin-top:0;width:595.45pt;height:841.9pt;z-index:-251653120;mso-position-horizontal:center;mso-position-horizontal-relative:margin;mso-position-vertical:center;mso-position-vertical-relative:margin" o:allowincell="f">
+        <v:shape id="WordPictureWatermark" o:spid="_x0000_s1058" type="#_x0000_t75" style="position:absolute;margin-left:0;margin-top:0;width:595.45pt;height:841.9pt;z-index:-251651072;mso-position-horizontal:center;mso-position-horizontal-relative:margin;mso-position-vertical:center;mso-position-vertical-relative:margin" o:allowincell="f">
           <v:imagedata r:id="rId1" o:title="ModeloWord_CAPA E FECHAMENTO-01"/>
           <w10:wrap anchorx="margin" anchory="margin"/>
         </v:shape>
@@ -4649,7 +4968,7 @@
         <w:lang w:eastAsia="pt-BR"/>
       </w:rPr>
       <w:drawing>
-        <wp:anchor distT="0" distB="0" distL="114300" distR="114300" simplePos="0" relativeHeight="251659776" behindDoc="1" locked="0" layoutInCell="1" allowOverlap="1" wp14:anchorId="1D39B127" wp14:editId="494DE11C">
+        <wp:anchor distT="0" distB="0" distL="114300" distR="114300" simplePos="0" relativeHeight="251651072" behindDoc="1" locked="0" layoutInCell="1" allowOverlap="1" wp14:anchorId="1D39B127" wp14:editId="70F72967">
           <wp:simplePos x="0" y="0"/>
           <wp:positionH relativeFrom="column">
             <wp:posOffset>-1080135</wp:posOffset>
@@ -4721,7 +5040,7 @@
         <w:lang w:eastAsia="pt-BR"/>
       </w:rPr>
       <w:drawing>
-        <wp:anchor distT="0" distB="0" distL="114300" distR="114300" simplePos="0" relativeHeight="251660800" behindDoc="1" locked="0" layoutInCell="1" allowOverlap="1" wp14:anchorId="4BC1D500" wp14:editId="66153511">
+        <wp:anchor distT="0" distB="0" distL="114300" distR="114300" simplePos="0" relativeHeight="251652096" behindDoc="1" locked="0" layoutInCell="1" allowOverlap="1" wp14:anchorId="4BC1D500" wp14:editId="54FC3E71">
           <wp:simplePos x="0" y="0"/>
           <wp:positionH relativeFrom="column">
             <wp:posOffset>-1080135</wp:posOffset>
@@ -4811,7 +5130,7 @@
           <v:path o:extrusionok="f" gradientshapeok="t" o:connecttype="rect"/>
           <o:lock v:ext="edit" aspectratio="t"/>
         </v:shapetype>
-        <v:shape id="_x0000_s1080" type="#_x0000_t75" style="position:absolute;margin-left:0;margin-top:0;width:595.45pt;height:841.9pt;z-index:-251650048;mso-position-horizontal:center;mso-position-horizontal-relative:margin;mso-position-vertical:center;mso-position-vertical-relative:margin" o:allowincell="f">
+        <v:shape id="_x0000_s1080" type="#_x0000_t75" style="position:absolute;margin-left:0;margin-top:0;width:595.45pt;height:841.9pt;z-index:-251648000;mso-position-horizontal:center;mso-position-horizontal-relative:margin;mso-position-vertical:center;mso-position-vertical-relative:margin" o:allowincell="f">
           <v:imagedata r:id="rId1" o:title="ModeloWord_CAPA E FECHAMENTO-01"/>
           <w10:wrap anchorx="margin" anchory="margin"/>
         </v:shape>
@@ -4833,7 +5152,7 @@
         <w:lang w:eastAsia="pt-BR"/>
       </w:rPr>
       <w:drawing>
-        <wp:anchor distT="0" distB="0" distL="114300" distR="114300" simplePos="0" relativeHeight="251661824" behindDoc="1" locked="0" layoutInCell="1" allowOverlap="1" wp14:anchorId="172BA11B" wp14:editId="7FD03A2F">
+        <wp:anchor distT="0" distB="0" distL="114300" distR="114300" simplePos="0" relativeHeight="251654144" behindDoc="1" locked="0" layoutInCell="1" allowOverlap="1" wp14:anchorId="172BA11B" wp14:editId="6BF44FC9">
           <wp:simplePos x="0" y="0"/>
           <wp:positionH relativeFrom="column">
             <wp:posOffset>-1086485</wp:posOffset>
@@ -4923,7 +5242,7 @@
           <v:path o:extrusionok="f" gradientshapeok="t" o:connecttype="rect"/>
           <o:lock v:ext="edit" aspectratio="t"/>
         </v:shapetype>
-        <v:shape id="_x0000_s1079" type="#_x0000_t75" style="position:absolute;margin-left:0;margin-top:0;width:595.45pt;height:841.9pt;z-index:-251651072;mso-position-horizontal:center;mso-position-horizontal-relative:margin;mso-position-vertical:center;mso-position-vertical-relative:margin" o:allowincell="f">
+        <v:shape id="_x0000_s1079" type="#_x0000_t75" style="position:absolute;margin-left:0;margin-top:0;width:595.45pt;height:841.9pt;z-index:-251649024;mso-position-horizontal:center;mso-position-horizontal-relative:margin;mso-position-vertical:center;mso-position-vertical-relative:margin" o:allowincell="f">
           <v:imagedata r:id="rId1" o:title="ModeloWord_CAPA E FECHAMENTO-01"/>
           <w10:wrap anchorx="margin" anchory="margin"/>
         </v:shape>
@@ -4945,7 +5264,7 @@
         <w:lang w:eastAsia="pt-BR"/>
       </w:rPr>
       <w:drawing>
-        <wp:anchor distT="0" distB="0" distL="114300" distR="114300" simplePos="0" relativeHeight="251658752" behindDoc="1" locked="0" layoutInCell="1" allowOverlap="1" wp14:anchorId="6A2F0A9D" wp14:editId="29B71981">
+        <wp:anchor distT="0" distB="0" distL="114300" distR="114300" simplePos="0" relativeHeight="251650048" behindDoc="1" locked="0" layoutInCell="1" allowOverlap="1" wp14:anchorId="6A2F0A9D" wp14:editId="724DC8B9">
           <wp:simplePos x="0" y="0"/>
           <wp:positionH relativeFrom="column">
             <wp:posOffset>-1080135</wp:posOffset>
@@ -5003,6 +5322,154 @@
     </w:r>
   </w:p>
 </w:hdr>
+</file>
+
+<file path=word/numbering.xml><?xml version="1.0" encoding="utf-8"?>
+<w:numbering xmlns:wpc="http://schemas.microsoft.com/office/word/2010/wordprocessingCanvas" xmlns:cx="http://schemas.microsoft.com/office/drawing/2014/chartex" xmlns:cx1="http://schemas.microsoft.com/office/drawing/2015/9/8/chartex" xmlns:cx2="http://schemas.microsoft.com/office/drawing/2015/10/21/chartex" xmlns:cx3="http://schemas.microsoft.com/office/drawing/2016/5/9/chartex" xmlns:cx4="http://schemas.microsoft.com/office/drawing/2016/5/10/chartex" xmlns:cx5="http://schemas.microsoft.com/office/drawing/2016/5/11/chartex" xmlns:cx6="http://schemas.microsoft.com/office/drawing/2016/5/12/chartex" xmlns:cx7="http://schemas.microsoft.com/office/drawing/2016/5/13/chartex" xmlns:cx8="http://schemas.microsoft.com/office/drawing/2016/5/14/chartex" xmlns:mc="http://schemas.openxmlformats.org/markup-compatibility/2006" xmlns:aink="http://schemas.microsoft.com/office/drawing/2016/ink" xmlns:am3d="http://schemas.microsoft.com/office/drawing/2017/model3d" xmlns:o="urn:schemas-microsoft-com:office:office" xmlns:oel="http://schemas.microsoft.com/office/2019/extlst" xmlns:r="http://schemas.openxmlformats.org/officeDocument/2006/relationships" xmlns:m="http://schemas.openxmlformats.org/officeDocument/2006/math" xmlns:v="urn:schemas-microsoft-com:vml" xmlns:wp14="http://schemas.microsoft.com/office/word/2010/wordprocessingDrawing" xmlns:wp="http://schemas.openxmlformats.org/drawingml/2006/wordprocessingDrawing" xmlns:w10="urn:schemas-microsoft-com:office:word" xmlns:w="http://schemas.openxmlformats.org/wordprocessingml/2006/main" xmlns:w14="http://schemas.microsoft.com/office/word/2010/wordml" xmlns:w15="http://schemas.microsoft.com/office/word/2012/wordml" xmlns:w16cex="http://schemas.microsoft.com/office/word/2018/wordml/cex" xmlns:w16cid="http://schemas.microsoft.com/office/word/2016/wordml/cid" xmlns:w16="http://schemas.microsoft.com/office/word/2018/wordml" xmlns:w16sdtdh="http://schemas.microsoft.com/office/word/2020/wordml/sdtdatahash" xmlns:w16se="http://schemas.microsoft.com/office/word/2015/wordml/symex" xmlns:wpg="http://schemas.microsoft.com/office/word/2010/wordprocessingGroup" xmlns:wpi="http://schemas.microsoft.com/office/word/2010/wordprocessingInk" xmlns:wne="http://schemas.microsoft.com/office/word/2006/wordml" xmlns:wps="http://schemas.microsoft.com/office/word/2010/wordprocessingShape" mc:Ignorable="w14 w15 w16se w16cid w16 w16cex w16sdtdh wp14">
+  <w:abstractNum w:abstractNumId="0" w15:restartNumberingAfterBreak="0">
+    <w:nsid w:val="2D86166E"/>
+    <w:multiLevelType w:val="hybridMultilevel"/>
+    <w:tmpl w:val="3E247EBE"/>
+    <w:lvl w:ilvl="0" w:tplc="DA64E610">
+      <w:start w:val="1"/>
+      <w:numFmt w:val="bullet"/>
+      <w:lvlText w:val="•"/>
+      <w:lvlJc w:val="left"/>
+      <w:pPr>
+        <w:tabs>
+          <w:tab w:val="num" w:pos="720"/>
+        </w:tabs>
+        <w:ind w:left="720" w:hanging="360"/>
+      </w:pPr>
+      <w:rPr>
+        <w:rFonts w:ascii="Arial" w:hAnsi="Arial" w:hint="default"/>
+      </w:rPr>
+    </w:lvl>
+    <w:lvl w:ilvl="1" w:tplc="911ED344" w:tentative="1">
+      <w:start w:val="1"/>
+      <w:numFmt w:val="bullet"/>
+      <w:lvlText w:val="•"/>
+      <w:lvlJc w:val="left"/>
+      <w:pPr>
+        <w:tabs>
+          <w:tab w:val="num" w:pos="1440"/>
+        </w:tabs>
+        <w:ind w:left="1440" w:hanging="360"/>
+      </w:pPr>
+      <w:rPr>
+        <w:rFonts w:ascii="Arial" w:hAnsi="Arial" w:hint="default"/>
+      </w:rPr>
+    </w:lvl>
+    <w:lvl w:ilvl="2" w:tplc="67548D72" w:tentative="1">
+      <w:start w:val="1"/>
+      <w:numFmt w:val="bullet"/>
+      <w:lvlText w:val="•"/>
+      <w:lvlJc w:val="left"/>
+      <w:pPr>
+        <w:tabs>
+          <w:tab w:val="num" w:pos="2160"/>
+        </w:tabs>
+        <w:ind w:left="2160" w:hanging="360"/>
+      </w:pPr>
+      <w:rPr>
+        <w:rFonts w:ascii="Arial" w:hAnsi="Arial" w:hint="default"/>
+      </w:rPr>
+    </w:lvl>
+    <w:lvl w:ilvl="3" w:tplc="DAF2295E" w:tentative="1">
+      <w:start w:val="1"/>
+      <w:numFmt w:val="bullet"/>
+      <w:lvlText w:val="•"/>
+      <w:lvlJc w:val="left"/>
+      <w:pPr>
+        <w:tabs>
+          <w:tab w:val="num" w:pos="2880"/>
+        </w:tabs>
+        <w:ind w:left="2880" w:hanging="360"/>
+      </w:pPr>
+      <w:rPr>
+        <w:rFonts w:ascii="Arial" w:hAnsi="Arial" w:hint="default"/>
+      </w:rPr>
+    </w:lvl>
+    <w:lvl w:ilvl="4" w:tplc="5636C066" w:tentative="1">
+      <w:start w:val="1"/>
+      <w:numFmt w:val="bullet"/>
+      <w:lvlText w:val="•"/>
+      <w:lvlJc w:val="left"/>
+      <w:pPr>
+        <w:tabs>
+          <w:tab w:val="num" w:pos="3600"/>
+        </w:tabs>
+        <w:ind w:left="3600" w:hanging="360"/>
+      </w:pPr>
+      <w:rPr>
+        <w:rFonts w:ascii="Arial" w:hAnsi="Arial" w:hint="default"/>
+      </w:rPr>
+    </w:lvl>
+    <w:lvl w:ilvl="5" w:tplc="C4F0A1E0" w:tentative="1">
+      <w:start w:val="1"/>
+      <w:numFmt w:val="bullet"/>
+      <w:lvlText w:val="•"/>
+      <w:lvlJc w:val="left"/>
+      <w:pPr>
+        <w:tabs>
+          <w:tab w:val="num" w:pos="4320"/>
+        </w:tabs>
+        <w:ind w:left="4320" w:hanging="360"/>
+      </w:pPr>
+      <w:rPr>
+        <w:rFonts w:ascii="Arial" w:hAnsi="Arial" w:hint="default"/>
+      </w:rPr>
+    </w:lvl>
+    <w:lvl w:ilvl="6" w:tplc="8E96BAFE" w:tentative="1">
+      <w:start w:val="1"/>
+      <w:numFmt w:val="bullet"/>
+      <w:lvlText w:val="•"/>
+      <w:lvlJc w:val="left"/>
+      <w:pPr>
+        <w:tabs>
+          <w:tab w:val="num" w:pos="5040"/>
+        </w:tabs>
+        <w:ind w:left="5040" w:hanging="360"/>
+      </w:pPr>
+      <w:rPr>
+        <w:rFonts w:ascii="Arial" w:hAnsi="Arial" w:hint="default"/>
+      </w:rPr>
+    </w:lvl>
+    <w:lvl w:ilvl="7" w:tplc="5B00A0C8" w:tentative="1">
+      <w:start w:val="1"/>
+      <w:numFmt w:val="bullet"/>
+      <w:lvlText w:val="•"/>
+      <w:lvlJc w:val="left"/>
+      <w:pPr>
+        <w:tabs>
+          <w:tab w:val="num" w:pos="5760"/>
+        </w:tabs>
+        <w:ind w:left="5760" w:hanging="360"/>
+      </w:pPr>
+      <w:rPr>
+        <w:rFonts w:ascii="Arial" w:hAnsi="Arial" w:hint="default"/>
+      </w:rPr>
+    </w:lvl>
+    <w:lvl w:ilvl="8" w:tplc="A7A608FE" w:tentative="1">
+      <w:start w:val="1"/>
+      <w:numFmt w:val="bullet"/>
+      <w:lvlText w:val="•"/>
+      <w:lvlJc w:val="left"/>
+      <w:pPr>
+        <w:tabs>
+          <w:tab w:val="num" w:pos="6480"/>
+        </w:tabs>
+        <w:ind w:left="6480" w:hanging="360"/>
+      </w:pPr>
+      <w:rPr>
+        <w:rFonts w:ascii="Arial" w:hAnsi="Arial" w:hint="default"/>
+      </w:rPr>
+    </w:lvl>
+  </w:abstractNum>
+  <w:num w:numId="1" w16cid:durableId="355547890">
+    <w:abstractNumId w:val="0"/>
+  </w:num>
+</w:numbering>
 </file>
 
 <file path=word/styles.xml><?xml version="1.0" encoding="utf-8"?>
@@ -5809,6 +6276,17 @@
 </file>
 
 <file path=customXml/item1.xml><?xml version="1.0" encoding="utf-8"?>
+<p:properties xmlns:p="http://schemas.microsoft.com/office/2006/metadata/properties" xmlns:xsi="http://www.w3.org/2001/XMLSchema-instance" xmlns:pc="http://schemas.microsoft.com/office/infopath/2007/PartnerControls">
+  <documentManagement>
+    <TaxCatchAll xmlns="254abef2-ed4f-4549-8938-a65c29f2c282"/>
+    <lcf76f155ced4ddcb4097134ff3c332f xmlns="d6107572-fed0-4779-80a3-84387bcae81c">
+      <Terms xmlns="http://schemas.microsoft.com/office/infopath/2007/PartnerControls"/>
+    </lcf76f155ced4ddcb4097134ff3c332f>
+  </documentManagement>
+</p:properties>
+</file>
+
+<file path=customXml/item2.xml><?xml version="1.0" encoding="utf-8"?>
 <ct:contentTypeSchema xmlns:ct="http://schemas.microsoft.com/office/2006/metadata/contentType" xmlns:ma="http://schemas.microsoft.com/office/2006/metadata/properties/metaAttributes" ct:_="" ma:_="" ma:contentTypeName="Documento" ma:contentTypeID="0x01010096F4310C569BF447A9B70A1FA0B9ECB5" ma:contentTypeVersion="15" ma:contentTypeDescription="Crie um novo documento." ma:contentTypeScope="" ma:versionID="7bc50da5d989b0475b1bd3b015f668c6">
   <xsd:schema xmlns:xsd="http://www.w3.org/2001/XMLSchema" xmlns:xs="http://www.w3.org/2001/XMLSchema" xmlns:p="http://schemas.microsoft.com/office/2006/metadata/properties" xmlns:ns2="d6107572-fed0-4779-80a3-84387bcae81c" xmlns:ns3="254abef2-ed4f-4549-8938-a65c29f2c282" targetNamespace="http://schemas.microsoft.com/office/2006/metadata/properties" ma:root="true" ma:fieldsID="bfb162773c2a8cb24dccbe0bde2c5857" ns2:_="" ns3:_="">
     <xsd:import namespace="d6107572-fed0-4779-80a3-84387bcae81c"/>
@@ -6045,18 +6523,11 @@
 </ct:contentTypeSchema>
 </file>
 
-<file path=customXml/item2.xml><?xml version="1.0" encoding="utf-8"?>
-<p:properties xmlns:p="http://schemas.microsoft.com/office/2006/metadata/properties" xmlns:xsi="http://www.w3.org/2001/XMLSchema-instance" xmlns:pc="http://schemas.microsoft.com/office/infopath/2007/PartnerControls">
-  <documentManagement>
-    <TaxCatchAll xmlns="254abef2-ed4f-4549-8938-a65c29f2c282"/>
-    <lcf76f155ced4ddcb4097134ff3c332f xmlns="d6107572-fed0-4779-80a3-84387bcae81c">
-      <Terms xmlns="http://schemas.microsoft.com/office/infopath/2007/PartnerControls"/>
-    </lcf76f155ced4ddcb4097134ff3c332f>
-  </documentManagement>
-</p:properties>
+<file path=customXml/item3.xml><?xml version="1.0" encoding="utf-8"?>
+<b:Sources xmlns:b="http://schemas.openxmlformats.org/officeDocument/2006/bibliography" xmlns="http://schemas.openxmlformats.org/officeDocument/2006/bibliography" SelectedStyle="\APASixthEditionOfficeOnline.xsl" StyleName="APA" Version="6"/>
 </file>
 
-<file path=customXml/item3.xml><?xml version="1.0" encoding="utf-8"?>
+<file path=customXml/item4.xml><?xml version="1.0" encoding="utf-8"?>
 <?mso-contentType ?>
 <FormTemplates xmlns="http://schemas.microsoft.com/sharepoint/v3/contenttype/forms">
   <Display>DocumentLibraryForm</Display>
@@ -6065,11 +6536,18 @@
 </FormTemplates>
 </file>
 
-<file path=customXml/item4.xml><?xml version="1.0" encoding="utf-8"?>
-<b:Sources xmlns:b="http://schemas.openxmlformats.org/officeDocument/2006/bibliography" xmlns="http://schemas.openxmlformats.org/officeDocument/2006/bibliography" SelectedStyle="\APASixthEditionOfficeOnline.xsl" StyleName="APA" Version="6"/>
+<file path=customXml/itemProps1.xml><?xml version="1.0" encoding="utf-8"?>
+<ds:datastoreItem xmlns:ds="http://schemas.openxmlformats.org/officeDocument/2006/customXml" ds:itemID="{72942822-E06D-46D9-BC97-9B3773473A77}">
+  <ds:schemaRefs>
+    <ds:schemaRef ds:uri="http://schemas.microsoft.com/office/2006/metadata/properties"/>
+    <ds:schemaRef ds:uri="http://schemas.microsoft.com/office/infopath/2007/PartnerControls"/>
+    <ds:schemaRef ds:uri="254abef2-ed4f-4549-8938-a65c29f2c282"/>
+    <ds:schemaRef ds:uri="d6107572-fed0-4779-80a3-84387bcae81c"/>
+  </ds:schemaRefs>
+</ds:datastoreItem>
 </file>
 
-<file path=customXml/itemProps1.xml><?xml version="1.0" encoding="utf-8"?>
+<file path=customXml/itemProps2.xml><?xml version="1.0" encoding="utf-8"?>
 <ds:datastoreItem xmlns:ds="http://schemas.openxmlformats.org/officeDocument/2006/customXml" ds:itemID="{05C5A664-7E4A-4EA2-AE6A-C95AC8010E5D}">
   <ds:schemaRefs>
     <ds:schemaRef ds:uri="http://schemas.microsoft.com/office/2006/metadata/contentType"/>
@@ -6088,29 +6566,18 @@
 </ds:datastoreItem>
 </file>
 
-<file path=customXml/itemProps2.xml><?xml version="1.0" encoding="utf-8"?>
-<ds:datastoreItem xmlns:ds="http://schemas.openxmlformats.org/officeDocument/2006/customXml" ds:itemID="{72942822-E06D-46D9-BC97-9B3773473A77}">
+<file path=customXml/itemProps3.xml><?xml version="1.0" encoding="utf-8"?>
+<ds:datastoreItem xmlns:ds="http://schemas.openxmlformats.org/officeDocument/2006/customXml" ds:itemID="{ED5F282B-2A6F-4A97-BCE5-BF18E7516169}">
   <ds:schemaRefs>
-    <ds:schemaRef ds:uri="http://schemas.microsoft.com/office/2006/metadata/properties"/>
-    <ds:schemaRef ds:uri="http://schemas.microsoft.com/office/infopath/2007/PartnerControls"/>
-    <ds:schemaRef ds:uri="254abef2-ed4f-4549-8938-a65c29f2c282"/>
-    <ds:schemaRef ds:uri="d6107572-fed0-4779-80a3-84387bcae81c"/>
+    <ds:schemaRef ds:uri="http://schemas.openxmlformats.org/officeDocument/2006/bibliography"/>
   </ds:schemaRefs>
 </ds:datastoreItem>
 </file>
 
-<file path=customXml/itemProps3.xml><?xml version="1.0" encoding="utf-8"?>
+<file path=customXml/itemProps4.xml><?xml version="1.0" encoding="utf-8"?>
 <ds:datastoreItem xmlns:ds="http://schemas.openxmlformats.org/officeDocument/2006/customXml" ds:itemID="{14B6688E-3A4E-472B-AEEE-1A8D26E4DBF7}">
   <ds:schemaRefs>
     <ds:schemaRef ds:uri="http://schemas.microsoft.com/sharepoint/v3/contenttype/forms"/>
   </ds:schemaRefs>
 </ds:datastoreItem>
-</file>
-
-<file path=customXml/itemProps4.xml><?xml version="1.0" encoding="utf-8"?>
-<ds:datastoreItem xmlns:ds="http://schemas.openxmlformats.org/officeDocument/2006/customXml" ds:itemID="{ED5F282B-2A6F-4A97-BCE5-BF18E7516169}">
-  <ds:schemaRefs>
-    <ds:schemaRef ds:uri="http://schemas.openxmlformats.org/officeDocument/2006/bibliography"/>
-  </ds:schemaRefs>
-</ds:datastoreItem>
 </file>
</xml_diff>

<commit_message>
Arrumando os erros de português e de espaçamento do texto da Documentação do Pré-Projeto
</commit_message>
<xml_diff>
--- a/Documentação Pré-ProjetoNorth (1).docx
+++ b/Documentação Pré-ProjetoNorth (1).docx
@@ -621,28 +621,16 @@
         </w:rPr>
         <w:t xml:space="preserve">próprios </w:t>
       </w:r>
-      <w:proofErr w:type="spellStart"/>
-      <w:r>
-        <w:rPr>
-          <w:rFonts w:ascii="Arial" w:hAnsi="Arial" w:cs="Arial"/>
-          <w:bCs/>
-          <w:color w:val="000000"/>
-          <w:sz w:val="24"/>
-          <w:szCs w:val="24"/>
-        </w:rPr>
-        <w:t>post-</w:t>
-      </w:r>
-      <w:r>
-        <w:rPr>
-          <w:rFonts w:ascii="Arial" w:hAnsi="Arial" w:cs="Arial"/>
-          <w:bCs/>
-          <w:color w:val="000000"/>
-          <w:sz w:val="24"/>
-          <w:szCs w:val="24"/>
-        </w:rPr>
-        <w:t>its</w:t>
-      </w:r>
-      <w:proofErr w:type="spellEnd"/>
+      <w:r>
+        <w:rPr>
+          <w:rFonts w:ascii="Arial" w:hAnsi="Arial" w:cs="Arial"/>
+          <w:bCs/>
+          <w:color w:val="000000"/>
+          <w:sz w:val="24"/>
+          <w:szCs w:val="24"/>
+        </w:rPr>
+        <w:t>postites</w:t>
+      </w:r>
       <w:r>
         <w:rPr>
           <w:rFonts w:ascii="Arial" w:hAnsi="Arial" w:cs="Arial"/>
@@ -671,50 +659,27 @@
           <w:sz w:val="24"/>
           <w:szCs w:val="24"/>
         </w:rPr>
-        <w:t xml:space="preserve">, </w:t>
-      </w:r>
-      <w:r>
-        <w:rPr>
-          <w:rFonts w:ascii="Arial" w:hAnsi="Arial" w:cs="Arial"/>
-          <w:bCs/>
-          <w:color w:val="000000"/>
-          <w:sz w:val="24"/>
-          <w:szCs w:val="24"/>
-          <w:u w:val="single"/>
-        </w:rPr>
-        <w:t>g</w:t>
-      </w:r>
-      <w:r>
-        <w:rPr>
-          <w:rFonts w:ascii="Arial" w:hAnsi="Arial" w:cs="Arial"/>
-          <w:bCs/>
-          <w:color w:val="000000"/>
-          <w:sz w:val="24"/>
-          <w:szCs w:val="24"/>
-          <w:u w:val="single"/>
-        </w:rPr>
-        <w:t>rama</w:t>
-      </w:r>
-      <w:r>
-        <w:rPr>
-          <w:rFonts w:ascii="Arial" w:hAnsi="Arial" w:cs="Arial"/>
-          <w:bCs/>
-          <w:color w:val="000000"/>
-          <w:sz w:val="24"/>
-          <w:szCs w:val="24"/>
-          <w:u w:val="single"/>
-        </w:rPr>
-        <w:t>do</w:t>
-      </w:r>
-      <w:r>
-        <w:rPr>
-          <w:rFonts w:ascii="Arial" w:hAnsi="Arial" w:cs="Arial"/>
-          <w:bCs/>
-          <w:color w:val="000000"/>
-          <w:sz w:val="24"/>
-          <w:szCs w:val="24"/>
-        </w:rPr>
-        <w:t xml:space="preserve"> do campinho sem cortar, academia</w:t>
+        <w:t>,</w:t>
+      </w:r>
+      <w:r>
+        <w:rPr>
+          <w:rFonts w:ascii="Arial" w:hAnsi="Arial" w:cs="Arial"/>
+          <w:bCs/>
+          <w:color w:val="000000"/>
+          <w:sz w:val="24"/>
+          <w:szCs w:val="24"/>
+        </w:rPr>
+        <w:t xml:space="preserve"> gramado </w:t>
+      </w:r>
+      <w:r>
+        <w:rPr>
+          <w:rFonts w:ascii="Arial" w:hAnsi="Arial" w:cs="Arial"/>
+          <w:bCs/>
+          <w:color w:val="000000"/>
+          <w:sz w:val="24"/>
+          <w:szCs w:val="24"/>
+        </w:rPr>
+        <w:t>do campinho sem cortar, academia</w:t>
       </w:r>
       <w:r>
         <w:rPr>
@@ -744,29 +709,7 @@
           <w:sz w:val="24"/>
           <w:szCs w:val="24"/>
         </w:rPr>
-        <w:t xml:space="preserve"> sem os gols para jogar bola e por </w:t>
-      </w:r>
-      <w:proofErr w:type="gramStart"/>
-      <w:r>
-        <w:rPr>
-          <w:rFonts w:ascii="Arial" w:hAnsi="Arial" w:cs="Arial"/>
-          <w:bCs/>
-          <w:color w:val="000000"/>
-          <w:sz w:val="24"/>
-          <w:szCs w:val="24"/>
-        </w:rPr>
-        <w:t>ai</w:t>
-      </w:r>
-      <w:proofErr w:type="gramEnd"/>
-      <w:r>
-        <w:rPr>
-          <w:rFonts w:ascii="Arial" w:hAnsi="Arial" w:cs="Arial"/>
-          <w:bCs/>
-          <w:color w:val="000000"/>
-          <w:sz w:val="24"/>
-          <w:szCs w:val="24"/>
-        </w:rPr>
-        <w:t xml:space="preserve"> vai...</w:t>
+        <w:t xml:space="preserve"> sem os gols para jogar bola e por ai vai...</w:t>
       </w:r>
     </w:p>
     <w:p>
@@ -810,29 +753,27 @@
           <w:sz w:val="24"/>
           <w:szCs w:val="24"/>
         </w:rPr>
-        <w:t xml:space="preserve">Foram perguntas que nós, integrantes da equipe Bonde do Parquinho </w:t>
-      </w:r>
-      <w:proofErr w:type="spellStart"/>
-      <w:r>
-        <w:rPr>
-          <w:rFonts w:ascii="Arial" w:hAnsi="Arial" w:cs="Arial"/>
-          <w:bCs/>
-          <w:color w:val="000000"/>
-          <w:sz w:val="24"/>
-          <w:szCs w:val="24"/>
-        </w:rPr>
-        <w:t>nos</w:t>
-      </w:r>
-      <w:proofErr w:type="spellEnd"/>
-      <w:r>
-        <w:rPr>
-          <w:rFonts w:ascii="Arial" w:hAnsi="Arial" w:cs="Arial"/>
-          <w:bCs/>
-          <w:color w:val="000000"/>
-          <w:sz w:val="24"/>
-          <w:szCs w:val="24"/>
-        </w:rPr>
-        <w:t xml:space="preserve"> fizemos ao refletir sobre o tema.</w:t>
+        <w:t>Foram perguntas que nós, integrantes da equipe Bonde do Parquinho</w:t>
+      </w:r>
+      <w:r>
+        <w:rPr>
+          <w:rFonts w:ascii="Arial" w:hAnsi="Arial" w:cs="Arial"/>
+          <w:bCs/>
+          <w:color w:val="000000"/>
+          <w:sz w:val="24"/>
+          <w:szCs w:val="24"/>
+        </w:rPr>
+        <w:t xml:space="preserve"> </w:t>
+      </w:r>
+      <w:r>
+        <w:rPr>
+          <w:rFonts w:ascii="Arial" w:hAnsi="Arial" w:cs="Arial"/>
+          <w:bCs/>
+          <w:color w:val="000000"/>
+          <w:sz w:val="24"/>
+          <w:szCs w:val="24"/>
+        </w:rPr>
+        <w:t>fizemos ao refletir sobre o tema.</w:t>
       </w:r>
     </w:p>
     <w:p>
@@ -2236,9 +2177,73 @@
           <w:szCs w:val="24"/>
         </w:rPr>
       </w:pPr>
-    </w:p>
-    <w:p>
-      <w:pPr>
+      <w:r>
+        <w:rPr>
+          <w:rFonts w:ascii="Arial" w:hAnsi="Arial" w:cs="Arial"/>
+          <w:bCs/>
+          <w:color w:val="000000"/>
+          <w:sz w:val="24"/>
+          <w:szCs w:val="24"/>
+        </w:rPr>
+        <w:lastRenderedPageBreak/>
+        <w:tab/>
+        <w:t>Mostrar para as pessoas que é possível fazer melhoras no</w:t>
+      </w:r>
+      <w:r>
+        <w:rPr>
+          <w:rFonts w:ascii="Arial" w:hAnsi="Arial" w:cs="Arial"/>
+          <w:bCs/>
+          <w:color w:val="000000"/>
+          <w:sz w:val="24"/>
+          <w:szCs w:val="24"/>
+        </w:rPr>
+        <w:t>s seus</w:t>
+      </w:r>
+      <w:r>
+        <w:rPr>
+          <w:rFonts w:ascii="Arial" w:hAnsi="Arial" w:cs="Arial"/>
+          <w:bCs/>
+          <w:color w:val="000000"/>
+          <w:sz w:val="24"/>
+          <w:szCs w:val="24"/>
+        </w:rPr>
+        <w:t xml:space="preserve"> bairro</w:t>
+      </w:r>
+      <w:r>
+        <w:rPr>
+          <w:rFonts w:ascii="Arial" w:hAnsi="Arial" w:cs="Arial"/>
+          <w:bCs/>
+          <w:color w:val="000000"/>
+          <w:sz w:val="24"/>
+          <w:szCs w:val="24"/>
+        </w:rPr>
+        <w:t>s</w:t>
+      </w:r>
+      <w:r>
+        <w:rPr>
+          <w:rFonts w:ascii="Arial" w:hAnsi="Arial" w:cs="Arial"/>
+          <w:bCs/>
+          <w:color w:val="000000"/>
+          <w:sz w:val="24"/>
+          <w:szCs w:val="24"/>
+        </w:rPr>
+        <w:t xml:space="preserve"> </w:t>
+      </w:r>
+      <w:r>
+        <w:rPr>
+          <w:rFonts w:ascii="Arial" w:hAnsi="Arial" w:cs="Arial"/>
+          <w:bCs/>
+          <w:color w:val="000000"/>
+          <w:sz w:val="24"/>
+          <w:szCs w:val="24"/>
+        </w:rPr>
+        <w:t xml:space="preserve">sem precisar esperar da ajuda de governantes e pessoas com grande poder, </w:t>
+      </w:r>
+    </w:p>
+    <w:p>
+      <w:pPr>
+        <w:spacing w:line="360" w:lineRule="auto"/>
+        <w:ind w:firstLine="708"/>
         <w:jc w:val="both"/>
         <w:rPr>
           <w:rFonts w:ascii="Arial" w:hAnsi="Arial" w:cs="Arial"/>
@@ -2258,31 +2263,51 @@
         </w:rPr>
         <w:t xml:space="preserve">Esse tema sobre os espaços públicos de lazer da zona norte é bem abrangente, ele abre um leque que nós da equipe Bonde do Parquinho nem mensuramos, mas à alguns pontos que relacionamos </w:t>
       </w:r>
-      <w:proofErr w:type="gramStart"/>
-      <w:r>
-        <w:rPr>
-          <w:rFonts w:ascii="Arial" w:hAnsi="Arial" w:cs="Arial"/>
-          <w:bCs/>
-          <w:color w:val="000000"/>
-          <w:sz w:val="24"/>
-          <w:szCs w:val="24"/>
-        </w:rPr>
-        <w:t>por que</w:t>
-      </w:r>
-      <w:proofErr w:type="gramEnd"/>
-      <w:r>
-        <w:rPr>
-          <w:rFonts w:ascii="Arial" w:hAnsi="Arial" w:cs="Arial"/>
-          <w:bCs/>
-          <w:color w:val="000000"/>
-          <w:sz w:val="24"/>
-          <w:szCs w:val="24"/>
-        </w:rPr>
-        <w:t xml:space="preserve"> achamos interessante, como a segurança que poderia melhorar nos bairros de periferia, pelo fato dos próprios moradores cuidarem, os espaços públicos passem a serem mais habitados, com mais crianças circulando, famílias aproveitando o lugar prazeroso.</w:t>
-      </w:r>
-    </w:p>
-    <w:p>
-      <w:pPr>
+      <w:r>
+        <w:rPr>
+          <w:rFonts w:ascii="Arial" w:hAnsi="Arial" w:cs="Arial"/>
+          <w:bCs/>
+          <w:color w:val="000000"/>
+          <w:sz w:val="24"/>
+          <w:szCs w:val="24"/>
+        </w:rPr>
+        <w:t>porque</w:t>
+      </w:r>
+      <w:r>
+        <w:rPr>
+          <w:rFonts w:ascii="Arial" w:hAnsi="Arial" w:cs="Arial"/>
+          <w:bCs/>
+          <w:color w:val="000000"/>
+          <w:sz w:val="24"/>
+          <w:szCs w:val="24"/>
+        </w:rPr>
+        <w:t xml:space="preserve"> achamos interessante, como a segurança que poderia melhorar nos bairros de periferia, pelo fato dos próprios moradores cuidarem, os espaços públicos pass</w:t>
+      </w:r>
+      <w:r>
+        <w:rPr>
+          <w:rFonts w:ascii="Arial" w:hAnsi="Arial" w:cs="Arial"/>
+          <w:bCs/>
+          <w:color w:val="000000"/>
+          <w:sz w:val="24"/>
+          <w:szCs w:val="24"/>
+        </w:rPr>
+        <w:t>arem</w:t>
+      </w:r>
+      <w:r>
+        <w:rPr>
+          <w:rFonts w:ascii="Arial" w:hAnsi="Arial" w:cs="Arial"/>
+          <w:bCs/>
+          <w:color w:val="000000"/>
+          <w:sz w:val="24"/>
+          <w:szCs w:val="24"/>
+        </w:rPr>
+        <w:t xml:space="preserve"> a ser mais habitados, com mais crianças circulando, famílias aproveitando o lugar prazeroso.</w:t>
+      </w:r>
+    </w:p>
+    <w:p>
+      <w:pPr>
+        <w:spacing w:line="360" w:lineRule="auto"/>
+        <w:ind w:firstLine="708"/>
         <w:jc w:val="both"/>
         <w:rPr>
           <w:rFonts w:ascii="Arial" w:hAnsi="Arial" w:cs="Arial"/>
@@ -2300,11 +2325,33 @@
           <w:sz w:val="24"/>
           <w:szCs w:val="24"/>
         </w:rPr>
-        <w:t>Um espaço público de lazer com um melhor conforto para os moradores também possibilita de passarem finais de semana no mesmo, não precisar sair para um shopping, ou passar preso dentro de casa.</w:t>
-      </w:r>
-    </w:p>
-    <w:p>
-      <w:pPr>
+        <w:t xml:space="preserve">Um espaço público de lazer com um melhor conforto para os moradores também possibilita de passarem finais de semana no mesmo, não precisar sair para um shopping, ou passar </w:t>
+      </w:r>
+      <w:r>
+        <w:rPr>
+          <w:rFonts w:ascii="Arial" w:hAnsi="Arial" w:cs="Arial"/>
+          <w:bCs/>
+          <w:color w:val="000000"/>
+          <w:sz w:val="24"/>
+          <w:szCs w:val="24"/>
+        </w:rPr>
+        <w:t xml:space="preserve">o dia </w:t>
+      </w:r>
+      <w:r>
+        <w:rPr>
+          <w:rFonts w:ascii="Arial" w:hAnsi="Arial" w:cs="Arial"/>
+          <w:bCs/>
+          <w:color w:val="000000"/>
+          <w:sz w:val="24"/>
+          <w:szCs w:val="24"/>
+        </w:rPr>
+        <w:t>preso dentro de casa.</w:t>
+      </w:r>
+    </w:p>
+    <w:p>
+      <w:pPr>
+        <w:spacing w:line="360" w:lineRule="auto"/>
+        <w:ind w:firstLine="708"/>
         <w:jc w:val="both"/>
         <w:rPr>
           <w:rFonts w:ascii="Arial" w:hAnsi="Arial" w:cs="Arial"/>
@@ -2327,6 +2374,8 @@
     </w:p>
     <w:p>
       <w:pPr>
+        <w:spacing w:line="360" w:lineRule="auto"/>
+        <w:ind w:firstLine="708"/>
         <w:jc w:val="both"/>
         <w:rPr>
           <w:rFonts w:ascii="Arial" w:hAnsi="Arial" w:cs="Arial"/>
@@ -2389,6 +2438,7 @@
     </w:p>
     <w:p>
       <w:pPr>
+        <w:spacing w:line="360" w:lineRule="auto"/>
         <w:jc w:val="both"/>
         <w:rPr>
           <w:rFonts w:ascii="Arial Rounded MT Bold" w:hAnsi="Arial Rounded MT Bold"/>
@@ -2586,6 +2636,8 @@
     </w:p>
     <w:p>
       <w:pPr>
+        <w:spacing w:line="360" w:lineRule="auto"/>
+        <w:ind w:firstLine="360"/>
         <w:jc w:val="both"/>
         <w:rPr>
           <w:rFonts w:ascii="Arial" w:hAnsi="Arial" w:cs="Arial"/>
@@ -2603,29 +2655,7 @@
           <w:sz w:val="24"/>
           <w:szCs w:val="24"/>
         </w:rPr>
-        <w:t xml:space="preserve">Durante toda construção do projeto tiveram desafios, em relação ao </w:t>
-      </w:r>
-      <w:proofErr w:type="spellStart"/>
-      <w:r>
-        <w:rPr>
-          <w:rFonts w:ascii="Arial" w:hAnsi="Arial" w:cs="Arial"/>
-          <w:bCs/>
-          <w:color w:val="000000"/>
-          <w:sz w:val="24"/>
-          <w:szCs w:val="24"/>
-        </w:rPr>
-        <w:t>wifi</w:t>
-      </w:r>
-      <w:proofErr w:type="spellEnd"/>
-      <w:r>
-        <w:rPr>
-          <w:rFonts w:ascii="Arial" w:hAnsi="Arial" w:cs="Arial"/>
-          <w:bCs/>
-          <w:color w:val="000000"/>
-          <w:sz w:val="24"/>
-          <w:szCs w:val="24"/>
-        </w:rPr>
-        <w:t xml:space="preserve">, </w:t>
+        <w:t xml:space="preserve">Durante toda construção do projeto tiveram desafios, em relação ao wifi, </w:t>
       </w:r>
       <w:r>
         <w:rPr>
@@ -2705,29 +2735,7 @@
           <w:sz w:val="24"/>
           <w:szCs w:val="24"/>
         </w:rPr>
-        <w:t xml:space="preserve"> de risco que foi usado Análise </w:t>
-      </w:r>
-      <w:proofErr w:type="spellStart"/>
-      <w:r>
-        <w:rPr>
-          <w:rFonts w:ascii="Arial" w:hAnsi="Arial" w:cs="Arial"/>
-          <w:bCs/>
-          <w:color w:val="000000"/>
-          <w:sz w:val="24"/>
-          <w:szCs w:val="24"/>
-        </w:rPr>
-        <w:t>Swot</w:t>
-      </w:r>
-      <w:proofErr w:type="spellEnd"/>
-      <w:r>
-        <w:rPr>
-          <w:rFonts w:ascii="Arial" w:hAnsi="Arial" w:cs="Arial"/>
-          <w:bCs/>
-          <w:color w:val="000000"/>
-          <w:sz w:val="24"/>
-          <w:szCs w:val="24"/>
-        </w:rPr>
-        <w:t>.</w:t>
+        <w:t xml:space="preserve"> de risco que foi usado Análise Swot.</w:t>
       </w:r>
     </w:p>
     <w:p>
@@ -2736,6 +2744,7 @@
           <w:ilvl w:val="0"/>
           <w:numId w:val="1"/>
         </w:numPr>
+        <w:spacing w:line="360" w:lineRule="auto"/>
         <w:jc w:val="both"/>
         <w:rPr>
           <w:rFonts w:ascii="Arial" w:hAnsi="Arial" w:cs="Arial"/>
@@ -2762,6 +2771,7 @@
           <w:ilvl w:val="0"/>
           <w:numId w:val="1"/>
         </w:numPr>
+        <w:spacing w:line="360" w:lineRule="auto"/>
         <w:jc w:val="both"/>
         <w:rPr>
           <w:rFonts w:ascii="Arial" w:hAnsi="Arial" w:cs="Arial"/>
@@ -2779,9 +2789,58 @@
           <w:sz w:val="24"/>
           <w:szCs w:val="24"/>
         </w:rPr>
-        <w:t xml:space="preserve"> O Design Thinking funciona como um direcionamento, para não perde tempo com coisas fúteis, atualmente a equipe North Park está indo de idear para </w:t>
-      </w:r>
-      <w:proofErr w:type="spellStart"/>
+        <w:t xml:space="preserve"> O Design Thinking funciona como um direcionamento, para não perde tempo com coisas fúteis, atualmente a equipe North Park está indo de </w:t>
+      </w:r>
+      <w:r>
+        <w:rPr>
+          <w:rFonts w:ascii="Arial" w:hAnsi="Arial" w:cs="Arial"/>
+          <w:bCs/>
+          <w:color w:val="000000"/>
+          <w:sz w:val="24"/>
+          <w:szCs w:val="24"/>
+        </w:rPr>
+        <w:t>“</w:t>
+      </w:r>
+      <w:r>
+        <w:rPr>
+          <w:rFonts w:ascii="Arial" w:hAnsi="Arial" w:cs="Arial"/>
+          <w:bCs/>
+          <w:color w:val="000000"/>
+          <w:sz w:val="24"/>
+          <w:szCs w:val="24"/>
+        </w:rPr>
+        <w:t>idear</w:t>
+      </w:r>
+      <w:r>
+        <w:rPr>
+          <w:rFonts w:ascii="Arial" w:hAnsi="Arial" w:cs="Arial"/>
+          <w:bCs/>
+          <w:color w:val="000000"/>
+          <w:sz w:val="24"/>
+          <w:szCs w:val="24"/>
+        </w:rPr>
+        <w:t>”</w:t>
+      </w:r>
+      <w:r>
+        <w:rPr>
+          <w:rFonts w:ascii="Arial" w:hAnsi="Arial" w:cs="Arial"/>
+          <w:bCs/>
+          <w:color w:val="000000"/>
+          <w:sz w:val="24"/>
+          <w:szCs w:val="24"/>
+        </w:rPr>
+        <w:t xml:space="preserve"> para </w:t>
+      </w:r>
+      <w:r>
+        <w:rPr>
+          <w:rFonts w:ascii="Arial" w:hAnsi="Arial" w:cs="Arial"/>
+          <w:bCs/>
+          <w:color w:val="000000"/>
+          <w:sz w:val="24"/>
+          <w:szCs w:val="24"/>
+        </w:rPr>
+        <w:t>“</w:t>
+      </w:r>
       <w:r>
         <w:rPr>
           <w:rFonts w:ascii="Arial" w:hAnsi="Arial" w:cs="Arial"/>
@@ -2792,7 +2851,16 @@
         </w:rPr>
         <w:t>prototipar</w:t>
       </w:r>
-      <w:proofErr w:type="spellEnd"/>
+      <w:r>
+        <w:rPr>
+          <w:rFonts w:ascii="Arial" w:hAnsi="Arial" w:cs="Arial"/>
+          <w:bCs/>
+          <w:color w:val="000000"/>
+          <w:sz w:val="24"/>
+          <w:szCs w:val="24"/>
+        </w:rPr>
+        <w:t>”</w:t>
+      </w:r>
       <w:r>
         <w:rPr>
           <w:rFonts w:ascii="Arial" w:hAnsi="Arial" w:cs="Arial"/>
@@ -3165,6 +3233,8 @@
     </w:p>
     <w:p>
       <w:pPr>
+        <w:spacing w:line="360" w:lineRule="auto"/>
+        <w:ind w:firstLine="708"/>
         <w:rPr>
           <w:rFonts w:ascii="Arial" w:hAnsi="Arial" w:cs="Arial"/>
           <w:color w:val="000000"/>
@@ -3181,7 +3251,7 @@
       </w:pPr>
       <w:r>
         <w:rPr>
-          <w:rFonts w:ascii="Arial Rounded MT Bold" w:hAnsi="Arial Rounded MT Bold"/>
+          <w:rFonts w:ascii="Arial" w:hAnsi="Arial" w:cs="Arial"/>
           <w:color w:val="000000"/>
           <w:sz w:val="24"/>
           <w:szCs w:val="24"/>
@@ -3190,7 +3260,7 @@
       </w:r>
       <w:r>
         <w:rPr>
-          <w:rFonts w:ascii="Arial Rounded MT Bold" w:hAnsi="Arial Rounded MT Bold"/>
+          <w:rFonts w:ascii="Arial" w:hAnsi="Arial" w:cs="Arial"/>
           <w:color w:val="000000"/>
           <w:sz w:val="24"/>
           <w:szCs w:val="24"/>
@@ -3199,7 +3269,7 @@
       </w:r>
       <w:r>
         <w:rPr>
-          <w:rFonts w:ascii="Arial Rounded MT Bold" w:hAnsi="Arial Rounded MT Bold"/>
+          <w:rFonts w:ascii="Arial" w:hAnsi="Arial" w:cs="Arial"/>
           <w:color w:val="000000"/>
           <w:sz w:val="24"/>
           <w:szCs w:val="24"/>
@@ -3208,7 +3278,7 @@
       </w:r>
       <w:r>
         <w:rPr>
-          <w:rFonts w:ascii="Arial Rounded MT Bold" w:hAnsi="Arial Rounded MT Bold"/>
+          <w:rFonts w:ascii="Arial" w:hAnsi="Arial" w:cs="Arial"/>
           <w:color w:val="000000"/>
           <w:sz w:val="24"/>
           <w:szCs w:val="24"/>
@@ -3437,23 +3507,13 @@
       <w:r>
         <w:t xml:space="preserve"> </w:t>
       </w:r>
-      <w:proofErr w:type="spellStart"/>
       <w:r>
         <w:rPr>
           <w:rFonts w:ascii="Arial" w:hAnsi="Arial" w:cs="Arial"/>
           <w:sz w:val="28"/>
           <w:szCs w:val="28"/>
         </w:rPr>
-        <w:t>Assets</w:t>
-      </w:r>
-      <w:proofErr w:type="spellEnd"/>
-      <w:r>
-        <w:rPr>
-          <w:rFonts w:ascii="Arial" w:hAnsi="Arial" w:cs="Arial"/>
-          <w:sz w:val="28"/>
-          <w:szCs w:val="28"/>
-        </w:rPr>
-        <w:t xml:space="preserve"> retirado</w:t>
+        <w:t>Assets retirado</w:t>
       </w:r>
       <w:r>
         <w:rPr>
@@ -3491,50 +3551,6 @@
           <w:szCs w:val="24"/>
         </w:rPr>
         <w:t>https://www.youtube.com/watch?v=Vt7VtkWb3R4</w:t>
-      </w:r>
-    </w:p>
-    <w:p>
-      <w:pPr>
-        <w:spacing w:line="360" w:lineRule="auto"/>
-        <w:jc w:val="both"/>
-        <w:rPr>
-          <w:rFonts w:ascii="Arial" w:hAnsi="Arial" w:cs="Arial"/>
-          <w:bCs/>
-          <w:color w:val="000000"/>
-          <w:sz w:val="24"/>
-          <w:szCs w:val="24"/>
-        </w:rPr>
-      </w:pPr>
-      <w:r>
-        <w:rPr>
-          <w:rFonts w:ascii="Arial" w:hAnsi="Arial" w:cs="Arial"/>
-          <w:bCs/>
-          <w:color w:val="000000"/>
-          <w:sz w:val="24"/>
-          <w:szCs w:val="24"/>
-        </w:rPr>
-        <w:lastRenderedPageBreak/>
-        <w:t>Nessa parte é relacionado todo o material consultado para a elaboração do trabalho, que seja citado nele (livro, s</w:t>
-      </w:r>
-      <w:r>
-        <w:rPr>
-          <w:rFonts w:ascii="Arial" w:hAnsi="Arial" w:cs="Arial"/>
-          <w:bCs/>
-          <w:color w:val="000000"/>
-          <w:sz w:val="24"/>
-          <w:szCs w:val="24"/>
-        </w:rPr>
-        <w:t>ite</w:t>
-      </w:r>
-      <w:r>
-        <w:rPr>
-          <w:rFonts w:ascii="Arial" w:hAnsi="Arial" w:cs="Arial"/>
-          <w:bCs/>
-          <w:color w:val="000000"/>
-          <w:sz w:val="24"/>
-          <w:szCs w:val="24"/>
-        </w:rPr>
-        <w:t>, revista, jornal, vídeo etc.).</w:t>
       </w:r>
     </w:p>
     <w:p>
@@ -4424,7 +4440,7 @@
         <w:lang w:eastAsia="pt-BR"/>
       </w:rPr>
       <w:drawing>
-        <wp:anchor distT="0" distB="0" distL="114300" distR="114300" simplePos="0" relativeHeight="251660800" behindDoc="1" locked="0" layoutInCell="1" allowOverlap="1" wp14:anchorId="64349808" wp14:editId="1B45AF5F">
+        <wp:anchor distT="0" distB="0" distL="114300" distR="114300" simplePos="0" relativeHeight="251659264" behindDoc="1" locked="0" layoutInCell="1" allowOverlap="1" wp14:anchorId="64349808" wp14:editId="1B45AF5F">
           <wp:simplePos x="0" y="0"/>
           <wp:positionH relativeFrom="column">
             <wp:posOffset>-1080135</wp:posOffset>
@@ -5264,7 +5280,7 @@
         <w:lang w:eastAsia="pt-BR"/>
       </w:rPr>
       <w:drawing>
-        <wp:anchor distT="0" distB="0" distL="114300" distR="114300" simplePos="0" relativeHeight="251650048" behindDoc="1" locked="0" layoutInCell="1" allowOverlap="1" wp14:anchorId="6A2F0A9D" wp14:editId="724DC8B9">
+        <wp:anchor distT="0" distB="0" distL="114300" distR="114300" simplePos="0" relativeHeight="251656192" behindDoc="1" locked="0" layoutInCell="1" allowOverlap="1" wp14:anchorId="6A2F0A9D" wp14:editId="724DC8B9">
           <wp:simplePos x="0" y="0"/>
           <wp:positionH relativeFrom="column">
             <wp:posOffset>-1080135</wp:posOffset>
@@ -6276,17 +6292,6 @@
 </file>
 
 <file path=customXml/item1.xml><?xml version="1.0" encoding="utf-8"?>
-<p:properties xmlns:p="http://schemas.microsoft.com/office/2006/metadata/properties" xmlns:xsi="http://www.w3.org/2001/XMLSchema-instance" xmlns:pc="http://schemas.microsoft.com/office/infopath/2007/PartnerControls">
-  <documentManagement>
-    <TaxCatchAll xmlns="254abef2-ed4f-4549-8938-a65c29f2c282"/>
-    <lcf76f155ced4ddcb4097134ff3c332f xmlns="d6107572-fed0-4779-80a3-84387bcae81c">
-      <Terms xmlns="http://schemas.microsoft.com/office/infopath/2007/PartnerControls"/>
-    </lcf76f155ced4ddcb4097134ff3c332f>
-  </documentManagement>
-</p:properties>
-</file>
-
-<file path=customXml/item2.xml><?xml version="1.0" encoding="utf-8"?>
 <ct:contentTypeSchema xmlns:ct="http://schemas.microsoft.com/office/2006/metadata/contentType" xmlns:ma="http://schemas.microsoft.com/office/2006/metadata/properties/metaAttributes" ct:_="" ma:_="" ma:contentTypeName="Documento" ma:contentTypeID="0x01010096F4310C569BF447A9B70A1FA0B9ECB5" ma:contentTypeVersion="15" ma:contentTypeDescription="Crie um novo documento." ma:contentTypeScope="" ma:versionID="7bc50da5d989b0475b1bd3b015f668c6">
   <xsd:schema xmlns:xsd="http://www.w3.org/2001/XMLSchema" xmlns:xs="http://www.w3.org/2001/XMLSchema" xmlns:p="http://schemas.microsoft.com/office/2006/metadata/properties" xmlns:ns2="d6107572-fed0-4779-80a3-84387bcae81c" xmlns:ns3="254abef2-ed4f-4549-8938-a65c29f2c282" targetNamespace="http://schemas.microsoft.com/office/2006/metadata/properties" ma:root="true" ma:fieldsID="bfb162773c2a8cb24dccbe0bde2c5857" ns2:_="" ns3:_="">
     <xsd:import namespace="d6107572-fed0-4779-80a3-84387bcae81c"/>
@@ -6523,11 +6528,18 @@
 </ct:contentTypeSchema>
 </file>
 
-<file path=customXml/item3.xml><?xml version="1.0" encoding="utf-8"?>
-<b:Sources xmlns:b="http://schemas.openxmlformats.org/officeDocument/2006/bibliography" xmlns="http://schemas.openxmlformats.org/officeDocument/2006/bibliography" SelectedStyle="\APASixthEditionOfficeOnline.xsl" StyleName="APA" Version="6"/>
+<file path=customXml/item2.xml><?xml version="1.0" encoding="utf-8"?>
+<p:properties xmlns:p="http://schemas.microsoft.com/office/2006/metadata/properties" xmlns:xsi="http://www.w3.org/2001/XMLSchema-instance" xmlns:pc="http://schemas.microsoft.com/office/infopath/2007/PartnerControls">
+  <documentManagement>
+    <TaxCatchAll xmlns="254abef2-ed4f-4549-8938-a65c29f2c282"/>
+    <lcf76f155ced4ddcb4097134ff3c332f xmlns="d6107572-fed0-4779-80a3-84387bcae81c">
+      <Terms xmlns="http://schemas.microsoft.com/office/infopath/2007/PartnerControls"/>
+    </lcf76f155ced4ddcb4097134ff3c332f>
+  </documentManagement>
+</p:properties>
 </file>
 
-<file path=customXml/item4.xml><?xml version="1.0" encoding="utf-8"?>
+<file path=customXml/item3.xml><?xml version="1.0" encoding="utf-8"?>
 <?mso-contentType ?>
 <FormTemplates xmlns="http://schemas.microsoft.com/sharepoint/v3/contenttype/forms">
   <Display>DocumentLibraryForm</Display>
@@ -6536,18 +6548,11 @@
 </FormTemplates>
 </file>
 
-<file path=customXml/itemProps1.xml><?xml version="1.0" encoding="utf-8"?>
-<ds:datastoreItem xmlns:ds="http://schemas.openxmlformats.org/officeDocument/2006/customXml" ds:itemID="{72942822-E06D-46D9-BC97-9B3773473A77}">
-  <ds:schemaRefs>
-    <ds:schemaRef ds:uri="http://schemas.microsoft.com/office/2006/metadata/properties"/>
-    <ds:schemaRef ds:uri="http://schemas.microsoft.com/office/infopath/2007/PartnerControls"/>
-    <ds:schemaRef ds:uri="254abef2-ed4f-4549-8938-a65c29f2c282"/>
-    <ds:schemaRef ds:uri="d6107572-fed0-4779-80a3-84387bcae81c"/>
-  </ds:schemaRefs>
-</ds:datastoreItem>
+<file path=customXml/item4.xml><?xml version="1.0" encoding="utf-8"?>
+<b:Sources xmlns:b="http://schemas.openxmlformats.org/officeDocument/2006/bibliography" xmlns="http://schemas.openxmlformats.org/officeDocument/2006/bibliography" SelectedStyle="\APASixthEditionOfficeOnline.xsl" StyleName="APA" Version="6"/>
 </file>
 
-<file path=customXml/itemProps2.xml><?xml version="1.0" encoding="utf-8"?>
+<file path=customXml/itemProps1.xml><?xml version="1.0" encoding="utf-8"?>
 <ds:datastoreItem xmlns:ds="http://schemas.openxmlformats.org/officeDocument/2006/customXml" ds:itemID="{05C5A664-7E4A-4EA2-AE6A-C95AC8010E5D}">
   <ds:schemaRefs>
     <ds:schemaRef ds:uri="http://schemas.microsoft.com/office/2006/metadata/contentType"/>
@@ -6566,18 +6571,29 @@
 </ds:datastoreItem>
 </file>
 
+<file path=customXml/itemProps2.xml><?xml version="1.0" encoding="utf-8"?>
+<ds:datastoreItem xmlns:ds="http://schemas.openxmlformats.org/officeDocument/2006/customXml" ds:itemID="{72942822-E06D-46D9-BC97-9B3773473A77}">
+  <ds:schemaRefs>
+    <ds:schemaRef ds:uri="http://schemas.microsoft.com/office/2006/metadata/properties"/>
+    <ds:schemaRef ds:uri="http://schemas.microsoft.com/office/infopath/2007/PartnerControls"/>
+    <ds:schemaRef ds:uri="254abef2-ed4f-4549-8938-a65c29f2c282"/>
+    <ds:schemaRef ds:uri="d6107572-fed0-4779-80a3-84387bcae81c"/>
+  </ds:schemaRefs>
+</ds:datastoreItem>
+</file>
+
 <file path=customXml/itemProps3.xml><?xml version="1.0" encoding="utf-8"?>
+<ds:datastoreItem xmlns:ds="http://schemas.openxmlformats.org/officeDocument/2006/customXml" ds:itemID="{14B6688E-3A4E-472B-AEEE-1A8D26E4DBF7}">
+  <ds:schemaRefs>
+    <ds:schemaRef ds:uri="http://schemas.microsoft.com/sharepoint/v3/contenttype/forms"/>
+  </ds:schemaRefs>
+</ds:datastoreItem>
+</file>
+
+<file path=customXml/itemProps4.xml><?xml version="1.0" encoding="utf-8"?>
 <ds:datastoreItem xmlns:ds="http://schemas.openxmlformats.org/officeDocument/2006/customXml" ds:itemID="{ED5F282B-2A6F-4A97-BCE5-BF18E7516169}">
   <ds:schemaRefs>
     <ds:schemaRef ds:uri="http://schemas.openxmlformats.org/officeDocument/2006/bibliography"/>
   </ds:schemaRefs>
 </ds:datastoreItem>
-</file>
-
-<file path=customXml/itemProps4.xml><?xml version="1.0" encoding="utf-8"?>
-<ds:datastoreItem xmlns:ds="http://schemas.openxmlformats.org/officeDocument/2006/customXml" ds:itemID="{14B6688E-3A4E-472B-AEEE-1A8D26E4DBF7}">
-  <ds:schemaRefs>
-    <ds:schemaRef ds:uri="http://schemas.microsoft.com/sharepoint/v3/contenttype/forms"/>
-  </ds:schemaRefs>
-</ds:datastoreItem>
 </file>
</xml_diff>